<commit_message>
tp and vpp file
</commit_message>
<xml_diff>
--- a/Documents/MainDocument.docx
+++ b/Documents/MainDocument.docx
@@ -547,8 +547,6 @@
         </w:rPr>
       </w:sdtEndPr>
       <w:sdtContent>
-        <w:bookmarkStart w:id="0" w:name="_GoBack" w:displacedByCustomXml="prev"/>
-        <w:bookmarkEnd w:id="0" w:displacedByCustomXml="prev"/>
         <w:p>
           <w:pPr>
             <w:pStyle w:val="TOCHeading"/>
@@ -7579,7 +7577,7 @@
           <w:lang w:bidi="fa-IR"/>
         </w:rPr>
       </w:pPr>
-      <w:bookmarkStart w:id="1" w:name="_Toc370403426"/>
+      <w:bookmarkStart w:id="0" w:name="_Toc370403426"/>
       <w:r>
         <w:rPr>
           <w:rFonts w:hint="cs"/>
@@ -7597,7 +7595,7 @@
         </w:rPr>
         <w:t>ستند تحلیل نیازمندی‌ها</w:t>
       </w:r>
-      <w:bookmarkEnd w:id="1"/>
+      <w:bookmarkEnd w:id="0"/>
     </w:p>
     <w:p>
       <w:pPr>
@@ -7627,7 +7625,7 @@
           <w:lang w:bidi="fa-IR"/>
         </w:rPr>
       </w:pPr>
-      <w:bookmarkStart w:id="2" w:name="_Toc370403427"/>
+      <w:bookmarkStart w:id="1" w:name="_Toc370403427"/>
       <w:r>
         <w:rPr>
           <w:rFonts w:hint="cs"/>
@@ -7636,7 +7634,7 @@
         </w:rPr>
         <w:t>مقدمه</w:t>
       </w:r>
-      <w:bookmarkEnd w:id="2"/>
+      <w:bookmarkEnd w:id="1"/>
     </w:p>
     <w:p>
       <w:pPr>
@@ -7648,7 +7646,7 @@
           <w:lang w:bidi="fa-IR"/>
         </w:rPr>
       </w:pPr>
-      <w:bookmarkStart w:id="3" w:name="_Toc370403428"/>
+      <w:bookmarkStart w:id="2" w:name="_Toc370403428"/>
       <w:r>
         <w:rPr>
           <w:rFonts w:hint="cs"/>
@@ -7657,7 +7655,7 @@
         </w:rPr>
         <w:t>هدف سیستم</w:t>
       </w:r>
-      <w:bookmarkEnd w:id="3"/>
+      <w:bookmarkEnd w:id="2"/>
     </w:p>
     <w:p>
       <w:pPr>
@@ -7824,7 +7822,7 @@
           <w:lang w:bidi="fa-IR"/>
         </w:rPr>
       </w:pPr>
-      <w:bookmarkStart w:id="4" w:name="_Toc370403429"/>
+      <w:bookmarkStart w:id="3" w:name="_Toc370403429"/>
       <w:r>
         <w:rPr>
           <w:rFonts w:hint="cs"/>
@@ -7833,7 +7831,7 @@
         </w:rPr>
         <w:t>حوزه سیستم</w:t>
       </w:r>
-      <w:bookmarkEnd w:id="4"/>
+      <w:bookmarkEnd w:id="3"/>
     </w:p>
     <w:p>
       <w:pPr>
@@ -7873,7 +7871,7 @@
           <w:lang w:bidi="fa-IR"/>
         </w:rPr>
       </w:pPr>
-      <w:bookmarkStart w:id="5" w:name="_Toc370403430"/>
+      <w:bookmarkStart w:id="4" w:name="_Toc370403430"/>
       <w:r>
         <w:rPr>
           <w:rFonts w:hint="cs"/>
@@ -7890,7 +7888,7 @@
         </w:rPr>
         <w:t xml:space="preserve"> و معیارهای موفقیت پروژه</w:t>
       </w:r>
-      <w:bookmarkEnd w:id="5"/>
+      <w:bookmarkEnd w:id="4"/>
     </w:p>
     <w:p>
       <w:pPr>
@@ -8072,7 +8070,7 @@
           <w:lang w:bidi="fa-IR"/>
         </w:rPr>
       </w:pPr>
-      <w:bookmarkStart w:id="6" w:name="_Toc370403431"/>
+      <w:bookmarkStart w:id="5" w:name="_Toc370403431"/>
       <w:r>
         <w:rPr>
           <w:rFonts w:hint="cs"/>
@@ -8080,6 +8078,194 @@
           <w:lang w:bidi="fa-IR"/>
         </w:rPr>
         <w:t>تعاریف، کلمات اختصاری و مخفف‌ها</w:t>
+      </w:r>
+      <w:bookmarkEnd w:id="5"/>
+    </w:p>
+    <w:p>
+      <w:pPr>
+        <w:bidi/>
+        <w:jc w:val="both"/>
+        <w:rPr>
+          <w:rtl/>
+          <w:lang w:bidi="fa-IR"/>
+        </w:rPr>
+      </w:pPr>
+      <w:r>
+        <w:rPr>
+          <w:rFonts w:hint="cs"/>
+          <w:rtl/>
+          <w:lang w:bidi="fa-IR"/>
+        </w:rPr>
+        <w:t>نام‌تجاری پروژه</w:t>
+      </w:r>
+      <w:r>
+        <w:rPr>
+          <w:rFonts w:hint="cs"/>
+          <w:rtl/>
+          <w:lang w:bidi="fa-IR"/>
+        </w:rPr>
+        <w:t xml:space="preserve">: </w:t>
+      </w:r>
+      <w:proofErr w:type="spellStart"/>
+      <w:r>
+        <w:rPr>
+          <w:lang w:bidi="fa-IR"/>
+        </w:rPr>
+        <w:t>ExProLife</w:t>
+      </w:r>
+      <w:proofErr w:type="spellEnd"/>
+      <w:r>
+        <w:rPr>
+          <w:rStyle w:val="FootnoteReference"/>
+          <w:lang w:bidi="fa-IR"/>
+        </w:rPr>
+        <w:footnoteReference w:id="1"/>
+      </w:r>
+    </w:p>
+    <w:p>
+      <w:pPr>
+        <w:bidi/>
+        <w:jc w:val="both"/>
+        <w:rPr>
+          <w:rtl/>
+          <w:lang w:bidi="fa-IR"/>
+        </w:rPr>
+      </w:pPr>
+      <w:r>
+        <w:rPr>
+          <w:rFonts w:hint="cs"/>
+          <w:rtl/>
+          <w:lang w:bidi="fa-IR"/>
+        </w:rPr>
+        <w:t>از جمله مواردی که در پروژه‌های نرم‌افزاری کمتر به آن توجه می‌شود انتخاب نام تجاری مناسب برای پروژه می‌باشد. هدف انتخاب نام تجاری در ابتدای پروژه، استفاده از این نام در بخش‌های مختلف کاری بوده است. از این اسم تجاری در بخش‌های مختلف از قبی</w:t>
+      </w:r>
+      <w:r>
+        <w:rPr>
+          <w:rFonts w:hint="cs"/>
+          <w:rtl/>
+          <w:lang w:bidi="fa-IR"/>
+        </w:rPr>
+        <w:t xml:space="preserve">ل مستندات، آدرس اینترنتی و سایت‌های میزبانی وب از قبیل </w:t>
+      </w:r>
+      <w:r>
+        <w:rPr>
+          <w:lang w:bidi="fa-IR"/>
+        </w:rPr>
+        <w:t>Github.com</w:t>
+      </w:r>
+      <w:r>
+        <w:rPr>
+          <w:rFonts w:hint="cs"/>
+          <w:rtl/>
+          <w:lang w:bidi="fa-IR"/>
+        </w:rPr>
+        <w:t xml:space="preserve"> و </w:t>
+      </w:r>
+      <w:r>
+        <w:rPr>
+          <w:lang w:bidi="fa-IR"/>
+        </w:rPr>
+        <w:t>Openshift.com</w:t>
+      </w:r>
+      <w:r>
+        <w:rPr>
+          <w:rFonts w:hint="cs"/>
+          <w:rtl/>
+          <w:lang w:bidi="fa-IR"/>
+        </w:rPr>
+        <w:t xml:space="preserve"> استفاده شده است.</w:t>
+      </w:r>
+    </w:p>
+    <w:p>
+      <w:pPr>
+        <w:bidi/>
+        <w:jc w:val="both"/>
+        <w:rPr>
+          <w:rtl/>
+          <w:lang w:bidi="fa-IR"/>
+        </w:rPr>
+      </w:pPr>
+      <w:r>
+        <w:rPr>
+          <w:lang w:bidi="fa-IR"/>
+        </w:rPr>
+        <w:t>Trace</w:t>
+      </w:r>
+      <w:r>
+        <w:rPr>
+          <w:rFonts w:hint="cs"/>
+          <w:rtl/>
+          <w:lang w:bidi="fa-IR"/>
+        </w:rPr>
+        <w:t xml:space="preserve">: به درخواست دنبال‌کردن فعالیت‌های سایر افراد در سایت اطلاق می‌شود. این ارتباط دو سویه است و می‌تواند </w:t>
+      </w:r>
+      <w:r>
+        <w:rPr>
+          <w:lang w:bidi="fa-IR"/>
+        </w:rPr>
+        <w:t>Trace Back</w:t>
+      </w:r>
+      <w:r>
+        <w:rPr>
+          <w:rFonts w:hint="cs"/>
+          <w:rtl/>
+          <w:lang w:bidi="fa-IR"/>
+        </w:rPr>
+        <w:t xml:space="preserve"> نیز به همراه داشته باشد.</w:t>
+      </w:r>
+    </w:p>
+    <w:p>
+      <w:pPr>
+        <w:bidi/>
+        <w:jc w:val="both"/>
+        <w:rPr>
+          <w:rFonts w:hint="cs"/>
+          <w:rtl/>
+          <w:lang w:bidi="fa-IR"/>
+        </w:rPr>
+      </w:pPr>
+      <w:r>
+        <w:rPr>
+          <w:lang w:bidi="fa-IR"/>
+        </w:rPr>
+        <w:t>Psychograph</w:t>
+      </w:r>
+      <w:r>
+        <w:rPr>
+          <w:rFonts w:hint="cs"/>
+          <w:rtl/>
+          <w:lang w:bidi="fa-IR"/>
+        </w:rPr>
+        <w:t>: به صفحه نمایه سایت اطلاق ‌می‌شود. اطلاعات فردی افراد و دسترسی به سایر امکانات</w:t>
+      </w:r>
+      <w:r>
+        <w:rPr>
+          <w:rFonts w:hint="cs"/>
+          <w:rtl/>
+          <w:lang w:bidi="fa-IR"/>
+        </w:rPr>
+        <w:t xml:space="preserve"> سایت در این قسمت ایجاد می‌گردد.</w:t>
+      </w:r>
+    </w:p>
+    <w:p>
+      <w:pPr>
+        <w:pStyle w:val="Heading3"/>
+        <w:bidi/>
+        <w:jc w:val="both"/>
+        <w:rPr>
+          <w:rFonts w:hint="cs"/>
+          <w:rtl/>
+          <w:lang w:bidi="fa-IR"/>
+        </w:rPr>
+      </w:pPr>
+      <w:bookmarkStart w:id="6" w:name="_Toc370403432"/>
+      <w:r>
+        <w:rPr>
+          <w:rFonts w:hint="cs"/>
+          <w:rtl/>
+          <w:lang w:bidi="fa-IR"/>
+        </w:rPr>
+        <w:t>مرور</w:t>
       </w:r>
       <w:bookmarkEnd w:id="6"/>
     </w:p>
@@ -8098,7 +8284,7 @@
           <w:rtl/>
           <w:lang w:bidi="fa-IR"/>
         </w:rPr>
-        <w:t>نام‌تجاری پروژه</w:t>
+        <w:t xml:space="preserve">در این بخش از مستند تحلیل نیازمندی‌ها سعی شد تا </w:t>
       </w:r>
       <w:r>
         <w:rPr>
@@ -8106,26 +8292,12 @@
           <w:rtl/>
           <w:lang w:bidi="fa-IR"/>
         </w:rPr>
-        <w:t xml:space="preserve">: </w:t>
-      </w:r>
-      <w:proofErr w:type="spellStart"/>
-      <w:r>
-        <w:rPr>
-          <w:lang w:bidi="fa-IR"/>
-        </w:rPr>
-        <w:t>ExProLife</w:t>
-      </w:r>
-      <w:proofErr w:type="spellEnd"/>
-      <w:r>
-        <w:rPr>
-          <w:rStyle w:val="FootnoteReference"/>
-          <w:lang w:bidi="fa-IR"/>
-        </w:rPr>
-        <w:footnoteReference w:id="1"/>
+        <w:t>به بیان ویژگی‌های اصلی پروژه اشاره گردد. همراه با این ویژگی‌ها، اهداف و شرایط موفقیت پروژه بیان گردید. همچنین برخی از اصطلاحات خاص پروژه تعریف شد.</w:t>
       </w:r>
     </w:p>
     <w:p>
       <w:pPr>
+        <w:pStyle w:val="Heading2"/>
         <w:bidi/>
         <w:jc w:val="both"/>
         <w:rPr>
@@ -8133,146 +8305,20 @@
           <w:lang w:bidi="fa-IR"/>
         </w:rPr>
       </w:pPr>
+      <w:bookmarkStart w:id="7" w:name="_Toc370403433"/>
       <w:r>
         <w:rPr>
           <w:rFonts w:hint="cs"/>
           <w:rtl/>
           <w:lang w:bidi="fa-IR"/>
         </w:rPr>
-        <w:t>از جمله مواردی که در پروژه‌های نرم‌افزاری کمتر به آن توجه می‌شود انتخاب نام تجاری مناسب برای پروژه می‌باشد. هدف انتخاب نام تجاری در ابتدای پروژه، استفاده از این نام در بخش‌های مختلف کاری بوده است. از این اسم تجاری در بخش‌های مختلف از قبی</w:t>
-      </w:r>
-      <w:r>
-        <w:rPr>
-          <w:rFonts w:hint="cs"/>
-          <w:rtl/>
-          <w:lang w:bidi="fa-IR"/>
-        </w:rPr>
-        <w:t xml:space="preserve">ل مستندات، آدرس اینترنتی و سایت‌های میزبانی وب از قبیل </w:t>
-      </w:r>
-      <w:r>
-        <w:rPr>
-          <w:lang w:bidi="fa-IR"/>
-        </w:rPr>
-        <w:t>Github.com</w:t>
-      </w:r>
-      <w:r>
-        <w:rPr>
-          <w:rFonts w:hint="cs"/>
-          <w:rtl/>
-          <w:lang w:bidi="fa-IR"/>
-        </w:rPr>
-        <w:t xml:space="preserve"> و </w:t>
-      </w:r>
-      <w:r>
-        <w:rPr>
-          <w:lang w:bidi="fa-IR"/>
-        </w:rPr>
-        <w:t>Openshift.com</w:t>
-      </w:r>
-      <w:r>
-        <w:rPr>
-          <w:rFonts w:hint="cs"/>
-          <w:rtl/>
-          <w:lang w:bidi="fa-IR"/>
-        </w:rPr>
-        <w:t xml:space="preserve"> استفاده شده است.</w:t>
-      </w:r>
-    </w:p>
-    <w:p>
-      <w:pPr>
-        <w:bidi/>
-        <w:jc w:val="both"/>
-        <w:rPr>
-          <w:rtl/>
-          <w:lang w:bidi="fa-IR"/>
-        </w:rPr>
-      </w:pPr>
-      <w:r>
-        <w:rPr>
-          <w:lang w:bidi="fa-IR"/>
-        </w:rPr>
-        <w:t>Trace</w:t>
-      </w:r>
-      <w:r>
-        <w:rPr>
-          <w:rFonts w:hint="cs"/>
-          <w:rtl/>
-          <w:lang w:bidi="fa-IR"/>
-        </w:rPr>
-        <w:t xml:space="preserve">: به درخواست دنبال‌کردن فعالیت‌های سایر افراد در سایت اطلاق می‌شود. این ارتباط دو سویه است و می‌تواند </w:t>
-      </w:r>
-      <w:r>
-        <w:rPr>
-          <w:lang w:bidi="fa-IR"/>
-        </w:rPr>
-        <w:t>Trace Back</w:t>
-      </w:r>
-      <w:r>
-        <w:rPr>
-          <w:rFonts w:hint="cs"/>
-          <w:rtl/>
-          <w:lang w:bidi="fa-IR"/>
-        </w:rPr>
-        <w:t xml:space="preserve"> نیز به همراه داشته باشد.</w:t>
-      </w:r>
-    </w:p>
-    <w:p>
-      <w:pPr>
-        <w:bidi/>
-        <w:jc w:val="both"/>
-        <w:rPr>
-          <w:rFonts w:hint="cs"/>
-          <w:rtl/>
-          <w:lang w:bidi="fa-IR"/>
-        </w:rPr>
-      </w:pPr>
-      <w:r>
-        <w:rPr>
-          <w:lang w:bidi="fa-IR"/>
-        </w:rPr>
-        <w:t>Psychograph</w:t>
-      </w:r>
-      <w:r>
-        <w:rPr>
-          <w:rFonts w:hint="cs"/>
-          <w:rtl/>
-          <w:lang w:bidi="fa-IR"/>
-        </w:rPr>
-        <w:t>: به صفحه نمایه سایت اطلاق ‌می‌شود. اطلاعات فردی افراد و دسترسی به سایر امکانات</w:t>
-      </w:r>
-      <w:r>
-        <w:rPr>
-          <w:rFonts w:hint="cs"/>
-          <w:rtl/>
-          <w:lang w:bidi="fa-IR"/>
-        </w:rPr>
-        <w:t xml:space="preserve"> سایت در این قسمت ایجاد می‌گردد.</w:t>
-      </w:r>
-    </w:p>
-    <w:p>
-      <w:pPr>
-        <w:pStyle w:val="Heading3"/>
-        <w:bidi/>
-        <w:jc w:val="both"/>
-        <w:rPr>
-          <w:rFonts w:hint="cs"/>
-          <w:rtl/>
-          <w:lang w:bidi="fa-IR"/>
-        </w:rPr>
-      </w:pPr>
-      <w:bookmarkStart w:id="7" w:name="_Toc370403432"/>
-      <w:r>
-        <w:rPr>
-          <w:rFonts w:hint="cs"/>
-          <w:rtl/>
-          <w:lang w:bidi="fa-IR"/>
-        </w:rPr>
-        <w:t>مرور</w:t>
+        <w:t>سیستم پیشنهادی</w:t>
       </w:r>
       <w:bookmarkEnd w:id="7"/>
     </w:p>
     <w:p>
       <w:pPr>
+        <w:pStyle w:val="Heading3"/>
         <w:bidi/>
         <w:jc w:val="both"/>
         <w:rPr>
@@ -8280,67 +8326,19 @@
           <w:lang w:bidi="fa-IR"/>
         </w:rPr>
       </w:pPr>
+      <w:bookmarkStart w:id="8" w:name="_Toc370403434"/>
       <w:r>
         <w:rPr>
           <w:rFonts w:hint="cs"/>
           <w:rtl/>
           <w:lang w:bidi="fa-IR"/>
         </w:rPr>
-        <w:t xml:space="preserve">در این بخش از مستند تحلیل نیازمندی‌ها سعی شد تا </w:t>
-      </w:r>
-      <w:r>
-        <w:rPr>
-          <w:rFonts w:hint="cs"/>
-          <w:rtl/>
-          <w:lang w:bidi="fa-IR"/>
-        </w:rPr>
-        <w:t>به بیان ویژگی‌های اصلی پروژه اشاره گردد. همراه با این ویژگی‌ها، اهداف و شرایط موفقیت پروژه بیان گردید. همچنین برخی از اصطلاحات خاص پروژه تعریف شد.</w:t>
-      </w:r>
-    </w:p>
-    <w:p>
-      <w:pPr>
-        <w:pStyle w:val="Heading2"/>
-        <w:bidi/>
-        <w:jc w:val="both"/>
-        <w:rPr>
-          <w:rtl/>
-          <w:lang w:bidi="fa-IR"/>
-        </w:rPr>
-      </w:pPr>
-      <w:bookmarkStart w:id="8" w:name="_Toc370403433"/>
-      <w:r>
-        <w:rPr>
-          <w:rFonts w:hint="cs"/>
-          <w:rtl/>
-          <w:lang w:bidi="fa-IR"/>
-        </w:rPr>
-        <w:t>سیستم پیشنهادی</w:t>
+        <w:t>مرور</w:t>
       </w:r>
       <w:bookmarkEnd w:id="8"/>
     </w:p>
     <w:p>
       <w:pPr>
-        <w:pStyle w:val="Heading3"/>
-        <w:bidi/>
-        <w:jc w:val="both"/>
-        <w:rPr>
-          <w:rtl/>
-          <w:lang w:bidi="fa-IR"/>
-        </w:rPr>
-      </w:pPr>
-      <w:bookmarkStart w:id="9" w:name="_Toc370403434"/>
-      <w:r>
-        <w:rPr>
-          <w:rFonts w:hint="cs"/>
-          <w:rtl/>
-          <w:lang w:bidi="fa-IR"/>
-        </w:rPr>
-        <w:t>مرور</w:t>
-      </w:r>
-      <w:bookmarkEnd w:id="9"/>
-    </w:p>
-    <w:p>
-      <w:pPr>
         <w:bidi/>
         <w:jc w:val="both"/>
         <w:rPr>
@@ -8367,7 +8365,7 @@
           <w:lang w:bidi="fa-IR"/>
         </w:rPr>
       </w:pPr>
-      <w:bookmarkStart w:id="10" w:name="_Toc370403435"/>
+      <w:bookmarkStart w:id="9" w:name="_Toc370403435"/>
       <w:r>
         <w:rPr>
           <w:rFonts w:hint="cs"/>
@@ -8377,7 +8375,7 @@
         <w:lastRenderedPageBreak/>
         <w:t>نیازمندی‌های عملیاتی</w:t>
       </w:r>
-      <w:bookmarkEnd w:id="10"/>
+      <w:bookmarkEnd w:id="9"/>
     </w:p>
     <w:p>
       <w:pPr>
@@ -8547,7 +8545,7 @@
           <w:lang w:bidi="fa-IR"/>
         </w:rPr>
       </w:pPr>
-      <w:bookmarkStart w:id="11" w:name="_Toc370403436"/>
+      <w:bookmarkStart w:id="10" w:name="_Toc370403436"/>
       <w:r>
         <w:rPr>
           <w:rFonts w:hint="cs"/>
@@ -8555,13 +8553,54 @@
           <w:lang w:bidi="fa-IR"/>
         </w:rPr>
         <w:t>نیازمندی‌های غیر عملیاتی</w:t>
+      </w:r>
+      <w:bookmarkEnd w:id="10"/>
+    </w:p>
+    <w:p>
+      <w:pPr>
+        <w:bidi/>
+        <w:rPr>
+          <w:rtl/>
+          <w:lang w:bidi="fa-IR"/>
+        </w:rPr>
+      </w:pPr>
+      <w:r>
+        <w:rPr>
+          <w:rFonts w:hint="cs"/>
+          <w:rtl/>
+          <w:lang w:bidi="fa-IR"/>
+        </w:rPr>
+        <w:t>این بخش از مستند در مورد نیازمندی‌های مطرح شده است که نمود دقیق و قابل تشریح کردن ندارند. اما باید اقداماتی برای رسیدن به آن‌ها به صورت عملی و محسوس صورت بگیرد.</w:t>
+      </w:r>
+    </w:p>
+    <w:p>
+      <w:pPr>
+        <w:pStyle w:val="Heading4"/>
+        <w:bidi/>
+        <w:jc w:val="both"/>
+        <w:rPr>
+          <w:rFonts w:hint="cs"/>
+          <w:rtl/>
+          <w:lang w:bidi="fa-IR"/>
+        </w:rPr>
+      </w:pPr>
+      <w:bookmarkStart w:id="11" w:name="_Toc370403437"/>
+      <w:r>
+        <w:rPr>
+          <w:rFonts w:hint="cs"/>
+          <w:rtl/>
+          <w:lang w:bidi="fa-IR"/>
+        </w:rPr>
+        <w:t>کاربردپذیری</w:t>
       </w:r>
       <w:bookmarkEnd w:id="11"/>
     </w:p>
     <w:p>
       <w:pPr>
         <w:bidi/>
-        <w:rPr>
+        <w:jc w:val="both"/>
+        <w:rPr>
+          <w:rFonts w:hint="cs"/>
           <w:rtl/>
           <w:lang w:bidi="fa-IR"/>
         </w:rPr>
@@ -8572,11 +8611,58 @@
           <w:rtl/>
           <w:lang w:bidi="fa-IR"/>
         </w:rPr>
-        <w:t>این بخش از مستند در مورد نیازمندی‌های مطرح شده است که نمود دقیق و قابل تشریح کردن ندارند. اما باید اقداماتی برای رسیدن به آن‌ها به صورت عملی و محسوس صورت بگیرد.</w:t>
+        <w:t xml:space="preserve">این نیاز در راستای استفاده مناسب کاربر از امکانات سایت می‌باشد. در واقع تمامی امکانات سایت باید برای کاربر </w:t>
+      </w:r>
+      <w:r>
+        <w:rPr>
+          <w:rFonts w:hint="cs"/>
+          <w:rtl/>
+          <w:lang w:bidi="fa-IR"/>
+        </w:rPr>
+        <w:t>کافی و دقیق بوده و کاربر بتواند امکانات سایت را به راحتی مورد استفاده قرار دهد. در این مقیاس کاری دو بخش مورد توجه قرار می‌گیرند:</w:t>
       </w:r>
     </w:p>
     <w:p>
       <w:pPr>
+        <w:bidi/>
+        <w:jc w:val="both"/>
+        <w:rPr>
+          <w:rFonts w:hint="cs"/>
+          <w:rtl/>
+          <w:lang w:bidi="fa-IR"/>
+        </w:rPr>
+      </w:pPr>
+      <w:r>
+        <w:rPr>
+          <w:rFonts w:hint="cs"/>
+          <w:rtl/>
+          <w:lang w:bidi="fa-IR"/>
+        </w:rPr>
+        <w:t>در ابتدا ظاهر و رابط کاربری سایت بسیار مهم هستند. علاوه بر کاربر پسندی باید تسهیلات لازم را برای استفاده از امکانات سایت در اختیار قرار دهند. بهتر از دکمه‌ها، لینک‌ها و بخش‌های مهم و کاربردی سایت کاملا مشهود و در دسترس باشند و بتوان به راحتی از آن‌ها بهره جست.</w:t>
+      </w:r>
+    </w:p>
+    <w:p>
+      <w:pPr>
+        <w:bidi/>
+        <w:jc w:val="both"/>
+        <w:rPr>
+          <w:i/>
+          <w:iCs/>
+          <w:rtl/>
+          <w:lang w:bidi="fa-IR"/>
+        </w:rPr>
+      </w:pPr>
+      <w:r>
+        <w:rPr>
+          <w:rFonts w:hint="cs"/>
+          <w:rtl/>
+          <w:lang w:bidi="fa-IR"/>
+        </w:rPr>
+        <w:t>در ادامه باید بخش فنی و پیاده‌سازی سایت امکانات مدنظر مناسب را برای برآورده کردن این نیاز مدنظر داشته باشد. یکی از مهمترین موارد سرعت مناسب سایت همراه با کامل و دقیق بودن تمامی بخش‌های آن می‌باشد. باید از تکنولوژی‌های به‌روز و مناسب برای دستیابی به این هدف استفاده شود.</w:t>
+      </w:r>
+    </w:p>
+    <w:p>
+      <w:pPr>
         <w:pStyle w:val="Heading4"/>
         <w:bidi/>
         <w:jc w:val="both"/>
@@ -8586,14 +8672,14 @@
           <w:lang w:bidi="fa-IR"/>
         </w:rPr>
       </w:pPr>
-      <w:bookmarkStart w:id="12" w:name="_Toc370403437"/>
+      <w:bookmarkStart w:id="12" w:name="_Toc370403438"/>
       <w:r>
         <w:rPr>
           <w:rFonts w:hint="cs"/>
           <w:rtl/>
           <w:lang w:bidi="fa-IR"/>
         </w:rPr>
-        <w:t>کاربردپذیری</w:t>
+        <w:t>قابلیت اطمینان</w:t>
       </w:r>
       <w:bookmarkEnd w:id="12"/>
     </w:p>
@@ -8613,94 +8699,6 @@
           <w:rtl/>
           <w:lang w:bidi="fa-IR"/>
         </w:rPr>
-        <w:t xml:space="preserve">این نیاز در راستای استفاده مناسب کاربر از امکانات سایت می‌باشد. در واقع تمامی امکانات سایت باید برای کاربر </w:t>
-      </w:r>
-      <w:r>
-        <w:rPr>
-          <w:rFonts w:hint="cs"/>
-          <w:rtl/>
-          <w:lang w:bidi="fa-IR"/>
-        </w:rPr>
-        <w:t>کافی و دقیق بوده و کاربر بتواند امکانات سایت را به راحتی مورد استفاده قرار دهد. در این مقیاس کاری دو بخش مورد توجه قرار می‌گیرند:</w:t>
-      </w:r>
-    </w:p>
-    <w:p>
-      <w:pPr>
-        <w:bidi/>
-        <w:jc w:val="both"/>
-        <w:rPr>
-          <w:rFonts w:hint="cs"/>
-          <w:rtl/>
-          <w:lang w:bidi="fa-IR"/>
-        </w:rPr>
-      </w:pPr>
-      <w:r>
-        <w:rPr>
-          <w:rFonts w:hint="cs"/>
-          <w:rtl/>
-          <w:lang w:bidi="fa-IR"/>
-        </w:rPr>
-        <w:t>در ابتدا ظاهر و رابط کاربری سایت بسیار مهم هستند. علاوه بر کاربر پسندی باید تسهیلات لازم را برای استفاده از امکانات سایت در اختیار قرار دهند. بهتر از دکمه‌ها، لینک‌ها و بخش‌های مهم و کاربردی سایت کاملا مشهود و در دسترس باشند و بتوان به راحتی از آن‌ها بهره جست.</w:t>
-      </w:r>
-    </w:p>
-    <w:p>
-      <w:pPr>
-        <w:bidi/>
-        <w:jc w:val="both"/>
-        <w:rPr>
-          <w:i/>
-          <w:iCs/>
-          <w:rtl/>
-          <w:lang w:bidi="fa-IR"/>
-        </w:rPr>
-      </w:pPr>
-      <w:r>
-        <w:rPr>
-          <w:rFonts w:hint="cs"/>
-          <w:rtl/>
-          <w:lang w:bidi="fa-IR"/>
-        </w:rPr>
-        <w:t>در ادامه باید بخش فنی و پیاده‌سازی سایت امکانات مدنظر مناسب را برای برآورده کردن این نیاز مدنظر داشته باشد. یکی از مهمترین موارد سرعت مناسب سایت همراه با کامل و دقیق بودن تمامی بخش‌های آن می‌باشد. باید از تکنولوژی‌های به‌روز و مناسب برای دستیابی به این هدف استفاده شود.</w:t>
-      </w:r>
-    </w:p>
-    <w:p>
-      <w:pPr>
-        <w:pStyle w:val="Heading4"/>
-        <w:bidi/>
-        <w:jc w:val="both"/>
-        <w:rPr>
-          <w:rFonts w:hint="cs"/>
-          <w:rtl/>
-          <w:lang w:bidi="fa-IR"/>
-        </w:rPr>
-      </w:pPr>
-      <w:bookmarkStart w:id="13" w:name="_Toc370403438"/>
-      <w:r>
-        <w:rPr>
-          <w:rFonts w:hint="cs"/>
-          <w:rtl/>
-          <w:lang w:bidi="fa-IR"/>
-        </w:rPr>
-        <w:t>قابلیت اطمینان</w:t>
-      </w:r>
-      <w:bookmarkEnd w:id="13"/>
-    </w:p>
-    <w:p>
-      <w:pPr>
-        <w:bidi/>
-        <w:jc w:val="both"/>
-        <w:rPr>
-          <w:rFonts w:hint="cs"/>
-          <w:rtl/>
-          <w:lang w:bidi="fa-IR"/>
-        </w:rPr>
-      </w:pPr>
-      <w:r>
-        <w:rPr>
-          <w:rFonts w:hint="cs"/>
-          <w:rtl/>
-          <w:lang w:bidi="fa-IR"/>
-        </w:rPr>
         <w:t>به دلیل ذات و ویژگی‌های ذاتی این پروژه، موارد مختلفی از قبیل امنیت، کیفیت‌کار و دقیق بودن مد نظر باشد. این ویژگی‌ها در قالب پیاده‌سازی‌های دقیق و درست</w:t>
       </w:r>
       <w:r>
@@ -8730,7 +8728,7 @@
           <w:lang w:bidi="fa-IR"/>
         </w:rPr>
       </w:pPr>
-      <w:bookmarkStart w:id="14" w:name="_Toc370403439"/>
+      <w:bookmarkStart w:id="13" w:name="_Toc370403439"/>
       <w:r>
         <w:rPr>
           <w:rFonts w:hint="cs"/>
@@ -8739,7 +8737,7 @@
         </w:rPr>
         <w:t>کارآیی</w:t>
       </w:r>
-      <w:bookmarkEnd w:id="14"/>
+      <w:bookmarkEnd w:id="13"/>
     </w:p>
     <w:p>
       <w:pPr>
@@ -8820,7 +8818,7 @@
           <w:lang w:bidi="fa-IR"/>
         </w:rPr>
       </w:pPr>
-      <w:bookmarkStart w:id="15" w:name="_Toc370403440"/>
+      <w:bookmarkStart w:id="14" w:name="_Toc370403440"/>
       <w:r>
         <w:rPr>
           <w:rFonts w:hint="cs"/>
@@ -8828,6 +8826,48 @@
           <w:lang w:bidi="fa-IR"/>
         </w:rPr>
         <w:t>توانایی پشتیبانی</w:t>
+      </w:r>
+      <w:bookmarkEnd w:id="14"/>
+    </w:p>
+    <w:p>
+      <w:pPr>
+        <w:bidi/>
+        <w:jc w:val="both"/>
+        <w:rPr>
+          <w:i/>
+          <w:iCs/>
+          <w:rtl/>
+          <w:lang w:bidi="fa-IR"/>
+        </w:rPr>
+      </w:pPr>
+      <w:r>
+        <w:rPr>
+          <w:rFonts w:hint="cs"/>
+          <w:rtl/>
+          <w:lang w:bidi="fa-IR"/>
+        </w:rPr>
+        <w:t>پشتیبانی و عیب‌یابی از محصول همیشه و دائمی خواهد بود. این ویژگی به صورت توسعه دائمی و برطرف کردن ایرادات سیستم و ایجاد سیستمی با حداقل ایرادات امکان پذیر خواهد بود.</w:t>
+      </w:r>
+    </w:p>
+    <w:p>
+      <w:pPr>
+        <w:pStyle w:val="Heading4"/>
+        <w:bidi/>
+        <w:jc w:val="both"/>
+        <w:rPr>
+          <w:rFonts w:hint="cs"/>
+          <w:rtl/>
+          <w:lang w:bidi="fa-IR"/>
+        </w:rPr>
+      </w:pPr>
+      <w:bookmarkStart w:id="15" w:name="_Toc370403441"/>
+      <w:r>
+        <w:rPr>
+          <w:rFonts w:hint="cs"/>
+          <w:rtl/>
+          <w:lang w:bidi="fa-IR"/>
+        </w:rPr>
+        <w:t>رابط کاربری</w:t>
       </w:r>
       <w:bookmarkEnd w:id="15"/>
     </w:p>
@@ -8836,8 +8876,6 @@
         <w:bidi/>
         <w:jc w:val="both"/>
         <w:rPr>
-          <w:i/>
-          <w:iCs/>
           <w:rtl/>
           <w:lang w:bidi="fa-IR"/>
         </w:rPr>
@@ -8848,72 +8886,32 @@
           <w:rtl/>
           <w:lang w:bidi="fa-IR"/>
         </w:rPr>
-        <w:t>پشتیبانی و عیب‌یابی از محصول همیشه و دائمی خواهد بود. این ویژگی به صورت توسعه دائمی و برطرف کردن ایرادات سیستم و ایجاد سیستمی با حداقل ایرادات امکان پذیر خواهد بود.</w:t>
+        <w:t>استفاده از رنگ‌ها و جزئیات مناسب چشم، به طوری که در هنگام استفاده از سایت، کاربر احساس خستگی نکند مولفه اصلی این بخش است. این کار نیازمند روانشناسی رنگ و درنظر گرفتن نظرات استفاده کنندگان است. همچنین رابط کاربری باید امکانات مناسب و کاملی را در بخش‌های مختلف داشته باشد.</w:t>
       </w:r>
     </w:p>
     <w:p>
       <w:pPr>
-        <w:pStyle w:val="Heading4"/>
+        <w:pStyle w:val="Heading3"/>
         <w:bidi/>
         <w:jc w:val="both"/>
         <w:rPr>
-          <w:rFonts w:hint="cs"/>
-          <w:rtl/>
-          <w:lang w:bidi="fa-IR"/>
-        </w:rPr>
-      </w:pPr>
-      <w:bookmarkStart w:id="16" w:name="_Toc370403441"/>
+          <w:rtl/>
+          <w:lang w:bidi="fa-IR"/>
+        </w:rPr>
+      </w:pPr>
+      <w:bookmarkStart w:id="16" w:name="_Toc370403442"/>
       <w:r>
         <w:rPr>
           <w:rFonts w:hint="cs"/>
           <w:rtl/>
           <w:lang w:bidi="fa-IR"/>
         </w:rPr>
-        <w:t>رابط کاربری</w:t>
+        <w:t>مدل‌های سیستم</w:t>
       </w:r>
       <w:bookmarkEnd w:id="16"/>
     </w:p>
     <w:p>
       <w:pPr>
-        <w:bidi/>
-        <w:jc w:val="both"/>
-        <w:rPr>
-          <w:rtl/>
-          <w:lang w:bidi="fa-IR"/>
-        </w:rPr>
-      </w:pPr>
-      <w:r>
-        <w:rPr>
-          <w:rFonts w:hint="cs"/>
-          <w:rtl/>
-          <w:lang w:bidi="fa-IR"/>
-        </w:rPr>
-        <w:t>استفاده از رنگ‌ها و جزئیات مناسب چشم، به طوری که در هنگام استفاده از سایت، کاربر احساس خستگی نکند مولفه اصلی این بخش است. این کار نیازمند روانشناسی رنگ و درنظر گرفتن نظرات استفاده کنندگان است. همچنین رابط کاربری باید امکانات مناسب و کاملی را در بخش‌های مختلف داشته باشد.</w:t>
-      </w:r>
-    </w:p>
-    <w:p>
-      <w:pPr>
-        <w:pStyle w:val="Heading3"/>
-        <w:bidi/>
-        <w:jc w:val="both"/>
-        <w:rPr>
-          <w:rtl/>
-          <w:lang w:bidi="fa-IR"/>
-        </w:rPr>
-      </w:pPr>
-      <w:bookmarkStart w:id="17" w:name="_Toc370403442"/>
-      <w:r>
-        <w:rPr>
-          <w:rFonts w:hint="cs"/>
-          <w:rtl/>
-          <w:lang w:bidi="fa-IR"/>
-        </w:rPr>
-        <w:t>مدل‌های سیستم</w:t>
-      </w:r>
-      <w:bookmarkEnd w:id="17"/>
-    </w:p>
-    <w:p>
-      <w:pPr>
         <w:pStyle w:val="Heading4"/>
         <w:bidi/>
         <w:jc w:val="both"/>
@@ -8922,7 +8920,7 @@
           <w:lang w:bidi="fa-IR"/>
         </w:rPr>
       </w:pPr>
-      <w:bookmarkStart w:id="18" w:name="_Toc370403443"/>
+      <w:bookmarkStart w:id="17" w:name="_Toc370403443"/>
       <w:r>
         <w:rPr>
           <w:rFonts w:hint="cs"/>
@@ -8931,7 +8929,7 @@
         </w:rPr>
         <w:t>سناریوها</w:t>
       </w:r>
-      <w:bookmarkEnd w:id="18"/>
+      <w:bookmarkEnd w:id="17"/>
     </w:p>
     <w:tbl>
       <w:tblPr>
@@ -14336,7 +14334,7 @@
           <w:lang w:bidi="fa-IR"/>
         </w:rPr>
       </w:pPr>
-      <w:bookmarkStart w:id="19" w:name="_Toc370403444"/>
+      <w:bookmarkStart w:id="18" w:name="_Toc370403444"/>
       <w:r>
         <w:rPr>
           <w:rFonts w:hint="cs"/>
@@ -14353,7 +14351,7 @@
         </w:rPr>
         <w:t>کارخواست‌ها</w:t>
       </w:r>
-      <w:bookmarkEnd w:id="19"/>
+      <w:bookmarkEnd w:id="18"/>
     </w:p>
     <w:p>
       <w:pPr>
@@ -14524,7 +14522,7 @@
           <w:lang w:bidi="fa-IR"/>
         </w:rPr>
       </w:pPr>
-      <w:bookmarkStart w:id="20" w:name="_Toc370403445"/>
+      <w:bookmarkStart w:id="19" w:name="_Toc370403445"/>
       <w:r>
         <w:rPr>
           <w:rFonts w:hint="cs"/>
@@ -14533,7 +14531,7 @@
         </w:rPr>
         <w:t>مسیرهای ناوبری رابط کاربری</w:t>
       </w:r>
-      <w:bookmarkEnd w:id="20"/>
+      <w:bookmarkEnd w:id="19"/>
     </w:p>
     <w:p>
       <w:pPr>
@@ -14592,7 +14590,7 @@
           <w:lang w:bidi="fa-IR"/>
         </w:rPr>
       </w:pPr>
-      <w:bookmarkStart w:id="21" w:name="_Toc370403446"/>
+      <w:bookmarkStart w:id="20" w:name="_Toc370403446"/>
       <w:r>
         <w:rPr>
           <w:rFonts w:hint="cs"/>
@@ -14608,51 +14606,91 @@
           <w:lang w:bidi="fa-IR"/>
         </w:rPr>
         <w:footnoteReference w:id="2"/>
+      </w:r>
+      <w:bookmarkEnd w:id="20"/>
+    </w:p>
+    <w:p>
+      <w:pPr>
+        <w:bidi/>
+        <w:rPr>
+          <w:rFonts w:hint="cs"/>
+          <w:rtl/>
+          <w:lang w:bidi="fa-IR"/>
+        </w:rPr>
+      </w:pPr>
+      <w:r>
+        <w:rPr>
+          <w:rFonts w:hint="cs"/>
+          <w:rtl/>
+          <w:lang w:bidi="fa-IR"/>
+        </w:rPr>
+        <w:t>این بخش شامل مستندات بخش طراحی سیستم می‌باشد. این مستندات در قالب نمودار‌ها و دیاگرام‌های مطرح ارائه می‌گردد.</w:t>
+      </w:r>
+    </w:p>
+    <w:p>
+      <w:pPr>
+        <w:pStyle w:val="Heading2"/>
+        <w:bidi/>
+        <w:jc w:val="both"/>
+        <w:rPr>
+          <w:rtl/>
+          <w:lang w:bidi="fa-IR"/>
+        </w:rPr>
+      </w:pPr>
+      <w:bookmarkStart w:id="21" w:name="_Toc370403447"/>
+      <w:r>
+        <w:rPr>
+          <w:rFonts w:hint="cs"/>
+          <w:rtl/>
+          <w:lang w:bidi="fa-IR"/>
+        </w:rPr>
+        <w:lastRenderedPageBreak/>
+        <w:t>مقدمه</w:t>
       </w:r>
       <w:bookmarkEnd w:id="21"/>
     </w:p>
     <w:p>
       <w:pPr>
-        <w:bidi/>
-        <w:rPr>
-          <w:rFonts w:hint="cs"/>
-          <w:rtl/>
-          <w:lang w:bidi="fa-IR"/>
-        </w:rPr>
-      </w:pPr>
-      <w:r>
-        <w:rPr>
-          <w:rFonts w:hint="cs"/>
-          <w:rtl/>
-          <w:lang w:bidi="fa-IR"/>
-        </w:rPr>
-        <w:t>این بخش شامل مستندات بخش طراحی سیستم می‌باشد. این مستندات در قالب نمودار‌ها و دیاگرام‌های مطرح ارائه می‌گردد.</w:t>
-      </w:r>
-    </w:p>
-    <w:p>
-      <w:pPr>
-        <w:pStyle w:val="Heading2"/>
+        <w:pStyle w:val="Heading3"/>
         <w:bidi/>
         <w:jc w:val="both"/>
         <w:rPr>
-          <w:rtl/>
-          <w:lang w:bidi="fa-IR"/>
-        </w:rPr>
-      </w:pPr>
-      <w:bookmarkStart w:id="22" w:name="_Toc370403447"/>
+          <w:rFonts w:hint="cs"/>
+          <w:rtl/>
+          <w:lang w:bidi="fa-IR"/>
+        </w:rPr>
+      </w:pPr>
+      <w:bookmarkStart w:id="22" w:name="_Toc370403448"/>
       <w:r>
         <w:rPr>
           <w:rFonts w:hint="cs"/>
           <w:rtl/>
           <w:lang w:bidi="fa-IR"/>
         </w:rPr>
-        <w:lastRenderedPageBreak/>
-        <w:t>مقدمه</w:t>
+        <w:t>هدف سیستم</w:t>
       </w:r>
       <w:bookmarkEnd w:id="22"/>
     </w:p>
     <w:p>
       <w:pPr>
+        <w:bidi/>
+        <w:jc w:val="both"/>
+        <w:rPr>
+          <w:rtl/>
+          <w:lang w:bidi="fa-IR"/>
+        </w:rPr>
+      </w:pPr>
+      <w:r>
+        <w:rPr>
+          <w:rFonts w:hint="cs"/>
+          <w:rtl/>
+          <w:lang w:bidi="fa-IR"/>
+        </w:rPr>
+        <w:t>این سیستم برای برقراری ارتباط بین افراد و کاربران متعدد طراحی می‌شود. بخشی از آن‌ها کاربران حرفه‌ای در زمینه کامپیوتر می‌باشند و برخی دیگر اطلاعات بسیار کمی در این زمینه دارند. این طیف عظیم کاربران باید ما را به سمت طراحی سیستمی به پیش ببرد تا بتواند توقعات تمامی افراد این طیف وسیع را پوشش دهد. بدین منظور هدف اصلی سیستم را کاربر محوری می‌دانیم و در واقع سیستم را با توجه به انتظارات کاربران از امکانات مدنظر برای دستیابی به اهداف گفته شده در مستند تحلیل نیازمندی‌ها به پیش می‌بریم.</w:t>
+      </w:r>
+    </w:p>
+    <w:p>
+      <w:pPr>
         <w:pStyle w:val="Heading3"/>
         <w:bidi/>
         <w:jc w:val="both"/>
@@ -14662,14 +14700,14 @@
           <w:lang w:bidi="fa-IR"/>
         </w:rPr>
       </w:pPr>
-      <w:bookmarkStart w:id="23" w:name="_Toc370403448"/>
+      <w:bookmarkStart w:id="23" w:name="_Toc370403449"/>
       <w:r>
         <w:rPr>
           <w:rFonts w:hint="cs"/>
           <w:rtl/>
           <w:lang w:bidi="fa-IR"/>
         </w:rPr>
-        <w:t>هدف سیستم</w:t>
+        <w:t>اهداف طراحی</w:t>
       </w:r>
       <w:bookmarkEnd w:id="23"/>
     </w:p>
@@ -14678,6 +14716,7 @@
         <w:bidi/>
         <w:jc w:val="both"/>
         <w:rPr>
+          <w:rFonts w:cs="Times New Roman"/>
           <w:rtl/>
           <w:lang w:bidi="fa-IR"/>
         </w:rPr>
@@ -14688,180 +14727,241 @@
           <w:rtl/>
           <w:lang w:bidi="fa-IR"/>
         </w:rPr>
-        <w:t>این سیستم برای برقراری ارتباط بین افراد و کاربران متعدد طراحی می‌شود. بخشی از آن‌ها کاربران حرفه‌ای در زمینه کامپیوتر می‌باشند و برخی دیگر اطلاعات بسیار کمی در این زمینه دارند. این طیف عظیم کاربران باید ما را به سمت طراحی سیستمی به پیش ببرد تا بتواند توقعات تمامی افراد این طیف وسیع را پوشش دهد. بدین منظور هدف اصلی سیستم را کاربر محوری می‌دانیم و در واقع سیستم را با توجه به انتظارات کاربران از امکانات مدنظر برای دستیابی به اهداف گفته شده در مستند تحلیل نیازمندی‌ها به پیش می‌بریم.</w:t>
+        <w:t xml:space="preserve">با توجه به آنچه پیش‌تر گفته شد، توقعات کاربر از ما جزء جدایی‌ناپذیر فعالیت‌های </w:t>
+      </w:r>
+      <w:r>
+        <w:rPr>
+          <w:rFonts w:hint="cs"/>
+          <w:rtl/>
+          <w:lang w:bidi="fa-IR"/>
+        </w:rPr>
+        <w:t xml:space="preserve">ما در زمینه طراحی سیستم می‌باشد. </w:t>
+      </w:r>
+      <w:r>
+        <w:rPr>
+          <w:rFonts w:hint="cs"/>
+          <w:rtl/>
+          <w:lang w:bidi="fa-IR"/>
+        </w:rPr>
+        <w:t>با توجه به آنکه اکثر کاربران توقعات بسیاری از هر سیستمی مد نظر دارند، ما به ناچار در قسمت طراحی سیستم به چند بخش بیشتر از سایر قسمت‌ها توجه می‌کنیم. اولین رویکرد ما کارایی و ایجاد ارزش افزوده برای کاربر در هنگام استفاده از سیستم است. هدف دیگری که برای آن اهمیت بسیار زیادی قائل هستیم، قابلیت اطمینان و امنیت سیستم است. سایر بخش‌ها از قبیل رابط کاربری، پشتیبانی و ... نیز مدنظر هستند و سعی می‌شود دقت لازم برای آن‌ها مبذول گردد.</w:t>
       </w:r>
     </w:p>
     <w:p>
       <w:pPr>
-        <w:pStyle w:val="Heading3"/>
+        <w:pStyle w:val="Heading2"/>
         <w:bidi/>
         <w:jc w:val="both"/>
         <w:rPr>
-          <w:rFonts w:hint="cs"/>
-          <w:rtl/>
-          <w:lang w:bidi="fa-IR"/>
-        </w:rPr>
-      </w:pPr>
-      <w:bookmarkStart w:id="24" w:name="_Toc370403449"/>
+          <w:rtl/>
+          <w:lang w:bidi="fa-IR"/>
+        </w:rPr>
+      </w:pPr>
+      <w:bookmarkStart w:id="24" w:name="_Toc370403450"/>
       <w:r>
         <w:rPr>
           <w:rFonts w:hint="cs"/>
           <w:rtl/>
           <w:lang w:bidi="fa-IR"/>
         </w:rPr>
-        <w:t>اهداف طراحی</w:t>
+        <w:t>معماری نرم‌افزار پیشنهادی</w:t>
       </w:r>
       <w:bookmarkEnd w:id="24"/>
     </w:p>
     <w:p>
       <w:pPr>
+        <w:pStyle w:val="Heading3"/>
         <w:bidi/>
         <w:jc w:val="both"/>
         <w:rPr>
-          <w:rFonts w:cs="Times New Roman"/>
-          <w:rtl/>
-          <w:lang w:bidi="fa-IR"/>
-        </w:rPr>
-      </w:pPr>
+          <w:rFonts w:hint="cs"/>
+          <w:rtl/>
+          <w:lang w:bidi="fa-IR"/>
+        </w:rPr>
+      </w:pPr>
+      <w:bookmarkStart w:id="25" w:name="_Toc370403451"/>
       <w:r>
         <w:rPr>
           <w:rFonts w:hint="cs"/>
           <w:rtl/>
           <w:lang w:bidi="fa-IR"/>
         </w:rPr>
-        <w:t xml:space="preserve">با توجه به آنچه پیش‌تر گفته شد، توقعات کاربر از ما جزء جدایی‌ناپذیر فعالیت‌های </w:t>
-      </w:r>
-      <w:r>
-        <w:rPr>
-          <w:rFonts w:hint="cs"/>
-          <w:rtl/>
-          <w:lang w:bidi="fa-IR"/>
-        </w:rPr>
-        <w:t xml:space="preserve">ما در زمینه طراحی سیستم می‌باشد. </w:t>
-      </w:r>
-      <w:r>
-        <w:rPr>
-          <w:rFonts w:hint="cs"/>
-          <w:rtl/>
-          <w:lang w:bidi="fa-IR"/>
-        </w:rPr>
-        <w:t>با توجه به آنکه اکثر کاربران توقعات بسیاری از هر سیستمی مد نظر دارند، ما به ناچار در قسمت طراحی سیستم به چند بخش بیشتر از سایر قسمت‌ها توجه می‌کنیم. اولین رویکرد ما کارایی و ایجاد ارزش افزوده برای کاربر در هنگام استفاده از سیستم است. هدف دیگری که برای آن اهمیت بسیار زیادی قائل هستیم، قابلیت اطمینان و امنیت سیستم است. سایر بخش‌ها از قبیل رابط کاربری، پشتیبانی و ... نیز مدنظر هستند و سعی می‌شود دقت لازم برای آن‌ها مبذول گردد.</w:t>
-      </w:r>
-    </w:p>
-    <w:p>
-      <w:pPr>
-        <w:pStyle w:val="Heading2"/>
-        <w:bidi/>
-        <w:jc w:val="both"/>
-        <w:rPr>
-          <w:rtl/>
-          <w:lang w:bidi="fa-IR"/>
-        </w:rPr>
-      </w:pPr>
-      <w:bookmarkStart w:id="25" w:name="_Toc370403450"/>
-      <w:r>
-        <w:rPr>
-          <w:rFonts w:hint="cs"/>
-          <w:rtl/>
-          <w:lang w:bidi="fa-IR"/>
-        </w:rPr>
-        <w:t>معماری نرم‌افزار پیشنهادی</w:t>
+        <w:t>مرور</w:t>
       </w:r>
       <w:bookmarkEnd w:id="25"/>
     </w:p>
     <w:p>
       <w:pPr>
+        <w:bidi/>
+        <w:jc w:val="both"/>
+        <w:rPr>
+          <w:rFonts w:hint="cs"/>
+          <w:rtl/>
+          <w:lang w:bidi="fa-IR"/>
+        </w:rPr>
+      </w:pPr>
+      <w:r>
+        <w:rPr>
+          <w:rFonts w:hint="cs"/>
+          <w:rtl/>
+          <w:lang w:bidi="fa-IR"/>
+        </w:rPr>
+        <w:t xml:space="preserve">سیستم بر اساس معماری </w:t>
+      </w:r>
+      <w:r>
+        <w:rPr>
+          <w:lang w:bidi="fa-IR"/>
+        </w:rPr>
+        <w:t>MVC</w:t>
+      </w:r>
+      <w:r>
+        <w:rPr>
+          <w:rFonts w:hint="cs"/>
+          <w:rtl/>
+          <w:lang w:bidi="fa-IR"/>
+        </w:rPr>
+        <w:t xml:space="preserve"> ساخته می‌شود. به دلیل نوع سیستم ما که سیستمی تعاملی و در اختیار کاربر است و اصولا محتوی توسط خود کاربر تولید می‌شود، استفاده از این معماری معقول به نظر می‌رسد.</w:t>
+      </w:r>
+    </w:p>
+    <w:p>
+      <w:pPr>
         <w:pStyle w:val="Heading3"/>
         <w:bidi/>
         <w:jc w:val="both"/>
         <w:rPr>
-          <w:rFonts w:hint="cs"/>
-          <w:rtl/>
-          <w:lang w:bidi="fa-IR"/>
-        </w:rPr>
-      </w:pPr>
-      <w:bookmarkStart w:id="26" w:name="_Toc370403451"/>
+          <w:rtl/>
+          <w:lang w:bidi="fa-IR"/>
+        </w:rPr>
+      </w:pPr>
+      <w:bookmarkStart w:id="26" w:name="_Toc370403452"/>
       <w:r>
         <w:rPr>
           <w:rFonts w:hint="cs"/>
           <w:rtl/>
           <w:lang w:bidi="fa-IR"/>
         </w:rPr>
-        <w:t>مرور</w:t>
+        <w:t>تجزیه زیرسیستم‌ها</w:t>
       </w:r>
       <w:bookmarkEnd w:id="26"/>
     </w:p>
     <w:p>
       <w:pPr>
-        <w:bidi/>
-        <w:jc w:val="both"/>
-        <w:rPr>
-          <w:rFonts w:hint="cs"/>
-          <w:rtl/>
-          <w:lang w:bidi="fa-IR"/>
-        </w:rPr>
-      </w:pPr>
-      <w:r>
-        <w:rPr>
-          <w:rFonts w:hint="cs"/>
-          <w:rtl/>
-          <w:lang w:bidi="fa-IR"/>
-        </w:rPr>
-        <w:t xml:space="preserve">سیستم بر اساس معماری </w:t>
-      </w:r>
-      <w:r>
-        <w:rPr>
-          <w:lang w:bidi="fa-IR"/>
-        </w:rPr>
-        <w:t>MVC</w:t>
-      </w:r>
-      <w:r>
-        <w:rPr>
-          <w:rFonts w:hint="cs"/>
-          <w:rtl/>
-          <w:lang w:bidi="fa-IR"/>
-        </w:rPr>
-        <w:t xml:space="preserve"> ساخته می‌شود. به دلیل نوع سیستم ما که سیستمی تعاملی و در اختیار کاربر است و اصولا محتوی توسط خود کاربر تولید می‌شود، استفاده از این معماری معقول به نظر می‌رسد.</w:t>
-      </w:r>
-    </w:p>
-    <w:p>
-      <w:pPr>
         <w:pStyle w:val="Heading3"/>
         <w:bidi/>
-        <w:jc w:val="both"/>
-        <w:rPr>
-          <w:rtl/>
-          <w:lang w:bidi="fa-IR"/>
-        </w:rPr>
-      </w:pPr>
-      <w:bookmarkStart w:id="27" w:name="_Toc370403452"/>
+        <w:rPr>
+          <w:rFonts w:hint="cs"/>
+          <w:rtl/>
+          <w:lang w:bidi="fa-IR"/>
+        </w:rPr>
+      </w:pPr>
+      <w:bookmarkStart w:id="27" w:name="_Toc370403453"/>
       <w:r>
         <w:rPr>
           <w:rFonts w:hint="cs"/>
           <w:rtl/>
-          <w:lang w:bidi="fa-IR"/>
-        </w:rPr>
-        <w:t>تجزیه زیرسیستم‌ها</w:t>
+        </w:rPr>
+        <w:t>محل قرارگیری نرم‌افزار</w:t>
       </w:r>
       <w:bookmarkEnd w:id="27"/>
     </w:p>
     <w:p>
       <w:pPr>
+        <w:bidi/>
+        <w:jc w:val="both"/>
+        <w:rPr>
+          <w:rFonts w:hint="cs"/>
+          <w:rtl/>
+          <w:lang w:bidi="fa-IR"/>
+        </w:rPr>
+      </w:pPr>
+      <w:r>
+        <w:rPr>
+          <w:rFonts w:hint="cs"/>
+          <w:rtl/>
+          <w:lang w:bidi="fa-IR"/>
+        </w:rPr>
+        <w:t>بخشی از کد سیستم که باید در سمت کاربر اجرا شود برای کامپیوتر کاربر ارسال شده و در سمت کاربر اجرا می‌گردد.</w:t>
+      </w:r>
+    </w:p>
+    <w:p>
+      <w:pPr>
+        <w:bidi/>
+        <w:jc w:val="both"/>
+        <w:rPr>
+          <w:rFonts w:hint="cs"/>
+          <w:rtl/>
+          <w:lang w:bidi="fa-IR"/>
+        </w:rPr>
+      </w:pPr>
+      <w:r>
+        <w:rPr>
+          <w:rFonts w:hint="cs"/>
+          <w:rtl/>
+          <w:lang w:bidi="fa-IR"/>
+        </w:rPr>
+        <w:t>بخش دیگری که سمت سرور است، شامل منطق و پایگاه داده سایت، در یکی از سایت‌های میزبان رایگان وب قرار گرفته و تحت آن اجرا می‌شود.</w:t>
+      </w:r>
+    </w:p>
+    <w:p>
+      <w:pPr>
+        <w:bidi/>
+        <w:jc w:val="both"/>
+        <w:rPr>
+          <w:rFonts w:hint="cs"/>
+          <w:rtl/>
+          <w:lang w:bidi="fa-IR"/>
+        </w:rPr>
+      </w:pPr>
+      <w:r>
+        <w:rPr>
+          <w:rFonts w:hint="cs"/>
+          <w:rtl/>
+          <w:lang w:bidi="fa-IR"/>
+        </w:rPr>
+        <w:t xml:space="preserve">همواره نسخه‌ای از سایت شامل تمامی </w:t>
+      </w:r>
+      <w:r>
+        <w:rPr>
+          <w:rFonts w:hint="cs"/>
+          <w:rtl/>
+          <w:lang w:bidi="fa-IR"/>
+        </w:rPr>
+        <w:t xml:space="preserve">مستندات و کدها در سایت </w:t>
+      </w:r>
+      <w:r>
+        <w:rPr>
+          <w:lang w:bidi="fa-IR"/>
+        </w:rPr>
+        <w:t>Github.com</w:t>
+      </w:r>
+      <w:r>
+        <w:rPr>
+          <w:rFonts w:hint="cs"/>
+          <w:rtl/>
+          <w:lang w:bidi="fa-IR"/>
+        </w:rPr>
+        <w:t xml:space="preserve"> به عنوان مخزنی از اطلاعات پروژه نگهداری می‌شود.</w:t>
+      </w:r>
+    </w:p>
+    <w:p>
+      <w:pPr>
         <w:pStyle w:val="Heading3"/>
         <w:bidi/>
-        <w:rPr>
-          <w:rFonts w:hint="cs"/>
-          <w:rtl/>
-          <w:lang w:bidi="fa-IR"/>
-        </w:rPr>
-      </w:pPr>
-      <w:bookmarkStart w:id="28" w:name="_Toc370403453"/>
+        <w:jc w:val="both"/>
+        <w:rPr>
+          <w:rFonts w:hint="cs"/>
+          <w:rtl/>
+          <w:lang w:bidi="fa-IR"/>
+        </w:rPr>
+      </w:pPr>
+      <w:bookmarkStart w:id="28" w:name="_Toc370403454"/>
       <w:r>
         <w:rPr>
           <w:rFonts w:hint="cs"/>
           <w:rtl/>
-        </w:rPr>
-        <w:t>محل قرارگیری نرم‌افزار</w:t>
+          <w:lang w:bidi="fa-IR"/>
+        </w:rPr>
+        <w:lastRenderedPageBreak/>
+        <w:t>مدیریت پایدار داده‌ها</w:t>
       </w:r>
       <w:bookmarkEnd w:id="28"/>
     </w:p>
@@ -14871,6 +14971,9 @@
         <w:jc w:val="both"/>
         <w:rPr>
           <w:rFonts w:hint="cs"/>
+          <w:i/>
+          <w:iCs/>
+          <w:u w:val="single"/>
           <w:rtl/>
           <w:lang w:bidi="fa-IR"/>
         </w:rPr>
@@ -14881,71 +14984,11 @@
           <w:rtl/>
           <w:lang w:bidi="fa-IR"/>
         </w:rPr>
-        <w:t>بخشی از کد سیستم که باید در سمت کاربر اجرا شود برای کامپیوتر کاربر ارسال شده و در سمت کاربر اجرا می‌گردد.</w:t>
+        <w:t>داده‌های سایت به صورت جداول پایگاه داده‌ای در سایت میزبانی رایگان قرار می‌گیرند. با توجه به آنکه امکانات اضافی این سایت‌ها معمولا رایگان نیست استفاده از سایر تکنیک‌های موجود برای مدیریت داده‌ها توسط این سایت سخت به نظر می‌رسد. اما می‌توان نسخه‌های پشتیبانی از داده‌های موجود در سایت تهیه کرد و به صورت آفلاین نگهداری نمود.</w:t>
       </w:r>
     </w:p>
     <w:p>
       <w:pPr>
-        <w:bidi/>
-        <w:jc w:val="both"/>
-        <w:rPr>
-          <w:rFonts w:hint="cs"/>
-          <w:rtl/>
-          <w:lang w:bidi="fa-IR"/>
-        </w:rPr>
-      </w:pPr>
-      <w:r>
-        <w:rPr>
-          <w:rFonts w:hint="cs"/>
-          <w:rtl/>
-          <w:lang w:bidi="fa-IR"/>
-        </w:rPr>
-        <w:t>بخش دیگری که سمت سرور است، شامل منطق و پایگاه داده سایت، در یکی از سایت‌های میزبان رایگان وب قرار گرفته و تحت آن اجرا می‌شود.</w:t>
-      </w:r>
-    </w:p>
-    <w:p>
-      <w:pPr>
-        <w:bidi/>
-        <w:jc w:val="both"/>
-        <w:rPr>
-          <w:rFonts w:hint="cs"/>
-          <w:rtl/>
-          <w:lang w:bidi="fa-IR"/>
-        </w:rPr>
-      </w:pPr>
-      <w:r>
-        <w:rPr>
-          <w:rFonts w:hint="cs"/>
-          <w:rtl/>
-          <w:lang w:bidi="fa-IR"/>
-        </w:rPr>
-        <w:t xml:space="preserve">همواره نسخه‌ای از سایت شامل تمامی </w:t>
-      </w:r>
-      <w:r>
-        <w:rPr>
-          <w:rFonts w:hint="cs"/>
-          <w:rtl/>
-          <w:lang w:bidi="fa-IR"/>
-        </w:rPr>
-        <w:t xml:space="preserve">مستندات و کدها در سایت </w:t>
-      </w:r>
-      <w:r>
-        <w:rPr>
-          <w:lang w:bidi="fa-IR"/>
-        </w:rPr>
-        <w:t>Github.com</w:t>
-      </w:r>
-      <w:r>
-        <w:rPr>
-          <w:rFonts w:hint="cs"/>
-          <w:rtl/>
-          <w:lang w:bidi="fa-IR"/>
-        </w:rPr>
-        <w:t xml:space="preserve"> به عنوان مخزنی از اطلاعات پروژه نگهداری می‌شود.</w:t>
-      </w:r>
-    </w:p>
-    <w:p>
-      <w:pPr>
         <w:pStyle w:val="Heading3"/>
         <w:bidi/>
         <w:jc w:val="both"/>
@@ -14955,15 +14998,14 @@
           <w:lang w:bidi="fa-IR"/>
         </w:rPr>
       </w:pPr>
-      <w:bookmarkStart w:id="29" w:name="_Toc370403454"/>
+      <w:bookmarkStart w:id="29" w:name="_Toc370403455"/>
       <w:r>
         <w:rPr>
           <w:rFonts w:hint="cs"/>
           <w:rtl/>
           <w:lang w:bidi="fa-IR"/>
         </w:rPr>
-        <w:lastRenderedPageBreak/>
-        <w:t>مدیریت پایدار داده‌ها</w:t>
+        <w:t>امنیت و کنترل دسترسی</w:t>
       </w:r>
       <w:bookmarkEnd w:id="29"/>
     </w:p>
@@ -14972,11 +15014,6 @@
         <w:bidi/>
         <w:jc w:val="both"/>
         <w:rPr>
-          <w:rFonts w:hint="cs"/>
-          <w:i/>
-          <w:iCs/>
-          <w:u w:val="single"/>
-          <w:rtl/>
           <w:lang w:bidi="fa-IR"/>
         </w:rPr>
       </w:pPr>
@@ -14986,7 +15023,7 @@
           <w:rtl/>
           <w:lang w:bidi="fa-IR"/>
         </w:rPr>
-        <w:t>داده‌های سایت به صورت جداول پایگاه داده‌ای در سایت میزبانی رایگان قرار می‌گیرند. با توجه به آنکه امکانات اضافی این سایت‌ها معمولا رایگان نیست استفاده از سایر تکنیک‌های موجود برای مدیریت داده‌ها توسط این سایت سخت به نظر می‌رسد. اما می‌توان نسخه‌های پشتیبانی از داده‌های موجود در سایت تهیه کرد و به صورت آفلاین نگهداری نمود.</w:t>
+        <w:t>برای استفاده از امکانات سایت، ثبت‌نام در آن اجتناب ناپذیر می‌باشد. تنها کنترل دسترسی که انجام می‌گیرد همین قسمت می‌باشد. در واقع تنها کسانی که وارد سایت شده‌اند توانایی استفاده از امکانات سایت برایشان مقدور است. کنترل خاصی برای افراد در سایت در نظر گرفته نشده و اصولا تمامی کاربران ثبت‌نام شده از یک سطح دسترسی برخوردارند.</w:t>
       </w:r>
     </w:p>
     <w:p>
@@ -15000,14 +15037,14 @@
           <w:lang w:bidi="fa-IR"/>
         </w:rPr>
       </w:pPr>
-      <w:bookmarkStart w:id="30" w:name="_Toc370403455"/>
+      <w:bookmarkStart w:id="30" w:name="_Toc370403456"/>
       <w:r>
         <w:rPr>
           <w:rFonts w:hint="cs"/>
           <w:rtl/>
           <w:lang w:bidi="fa-IR"/>
         </w:rPr>
-        <w:t>امنیت و کنترل دسترسی</w:t>
+        <w:t>سازوکار کنترل کلی سیستم</w:t>
       </w:r>
       <w:bookmarkEnd w:id="30"/>
     </w:p>
@@ -15016,45 +15053,6 @@
         <w:bidi/>
         <w:jc w:val="both"/>
         <w:rPr>
-          <w:lang w:bidi="fa-IR"/>
-        </w:rPr>
-      </w:pPr>
-      <w:r>
-        <w:rPr>
-          <w:rFonts w:hint="cs"/>
-          <w:rtl/>
-          <w:lang w:bidi="fa-IR"/>
-        </w:rPr>
-        <w:t>برای استفاده از امکانات سایت، ثبت‌نام در آن اجتناب ناپذیر می‌باشد. تنها کنترل دسترسی که انجام می‌گیرد همین قسمت می‌باشد. در واقع تنها کسانی که وارد سایت شده‌اند توانایی استفاده از امکانات سایت برایشان مقدور است. کنترل خاصی برای افراد در سایت در نظر گرفته نشده و اصولا تمامی کاربران ثبت‌نام شده از یک سطح دسترسی برخوردارند.</w:t>
-      </w:r>
-    </w:p>
-    <w:p>
-      <w:pPr>
-        <w:pStyle w:val="Heading3"/>
-        <w:bidi/>
-        <w:jc w:val="both"/>
-        <w:rPr>
-          <w:rFonts w:hint="cs"/>
-          <w:rtl/>
-          <w:lang w:bidi="fa-IR"/>
-        </w:rPr>
-      </w:pPr>
-      <w:bookmarkStart w:id="31" w:name="_Toc370403456"/>
-      <w:r>
-        <w:rPr>
-          <w:rFonts w:hint="cs"/>
-          <w:rtl/>
-          <w:lang w:bidi="fa-IR"/>
-        </w:rPr>
-        <w:t>سازوکار کنترل کلی سیستم</w:t>
-      </w:r>
-      <w:bookmarkEnd w:id="31"/>
-    </w:p>
-    <w:p>
-      <w:pPr>
-        <w:bidi/>
-        <w:jc w:val="both"/>
-        <w:rPr>
           <w:rFonts w:hint="cs"/>
           <w:rtl/>
           <w:lang w:bidi="fa-IR"/>
@@ -15079,7 +15077,7 @@
           <w:lang w:bidi="fa-IR"/>
         </w:rPr>
       </w:pPr>
-      <w:bookmarkStart w:id="32" w:name="_Toc370403457"/>
+      <w:bookmarkStart w:id="31" w:name="_Toc370403457"/>
       <w:r>
         <w:rPr>
           <w:rFonts w:hint="cs"/>
@@ -15088,7 +15086,7 @@
         </w:rPr>
         <w:t>نمودارهای فعالیت</w:t>
       </w:r>
-      <w:bookmarkEnd w:id="32"/>
+      <w:bookmarkEnd w:id="31"/>
     </w:p>
     <w:p>
       <w:pPr>
@@ -15720,21 +15718,41 @@
           <w:lang w:bidi="fa-IR"/>
         </w:rPr>
       </w:pPr>
-      <w:bookmarkStart w:id="33" w:name="_Toc370403458"/>
+      <w:bookmarkStart w:id="32" w:name="_Toc370403458"/>
       <w:r>
         <w:rPr>
           <w:rFonts w:hint="cs"/>
           <w:rtl/>
           <w:lang w:bidi="fa-IR"/>
         </w:rPr>
-        <w:lastRenderedPageBreak/>
         <w:t>شرایط مرزی سیستم</w:t>
+      </w:r>
+      <w:bookmarkEnd w:id="32"/>
+    </w:p>
+    <w:p>
+      <w:pPr>
+        <w:pStyle w:val="Heading2"/>
+        <w:bidi/>
+        <w:jc w:val="both"/>
+        <w:rPr>
+          <w:rtl/>
+          <w:lang w:bidi="fa-IR"/>
+        </w:rPr>
+      </w:pPr>
+      <w:bookmarkStart w:id="33" w:name="_Toc370403459"/>
+      <w:r>
+        <w:rPr>
+          <w:rFonts w:hint="cs"/>
+          <w:rtl/>
+          <w:lang w:bidi="fa-IR"/>
+        </w:rPr>
+        <w:t>تشریح فعالیت‌های زیرسیستم‌ها</w:t>
       </w:r>
       <w:bookmarkEnd w:id="33"/>
     </w:p>
     <w:p>
       <w:pPr>
-        <w:pStyle w:val="Heading2"/>
+        <w:pStyle w:val="Heading1"/>
         <w:bidi/>
         <w:jc w:val="both"/>
         <w:rPr>
@@ -15742,103 +15760,394 @@
           <w:lang w:bidi="fa-IR"/>
         </w:rPr>
       </w:pPr>
-      <w:bookmarkStart w:id="34" w:name="_Toc370403459"/>
+      <w:bookmarkStart w:id="34" w:name="_Toc370403460"/>
       <w:r>
         <w:rPr>
           <w:rFonts w:hint="cs"/>
           <w:rtl/>
           <w:lang w:bidi="fa-IR"/>
         </w:rPr>
-        <w:t>تشریح فعالیت‌های زیرسیستم‌ها</w:t>
+        <w:t>طرح آزمون</w:t>
       </w:r>
       <w:bookmarkEnd w:id="34"/>
     </w:p>
     <w:p>
       <w:pPr>
-        <w:pStyle w:val="Heading1"/>
+        <w:pStyle w:val="Heading2"/>
         <w:bidi/>
         <w:jc w:val="both"/>
         <w:rPr>
-          <w:rtl/>
-          <w:lang w:bidi="fa-IR"/>
-        </w:rPr>
-      </w:pPr>
-      <w:bookmarkStart w:id="35" w:name="_Toc370403460"/>
+          <w:lang w:bidi="fa-IR"/>
+        </w:rPr>
+      </w:pPr>
+      <w:bookmarkStart w:id="35" w:name="_Toc370403461"/>
       <w:r>
         <w:rPr>
           <w:rFonts w:hint="cs"/>
           <w:rtl/>
           <w:lang w:bidi="fa-IR"/>
         </w:rPr>
-        <w:t>طرح آزمون</w:t>
+        <w:t>مقدمه</w:t>
       </w:r>
       <w:bookmarkEnd w:id="35"/>
     </w:p>
     <w:p>
       <w:pPr>
+        <w:bidi/>
+        <w:jc w:val="both"/>
+        <w:rPr>
+          <w:rFonts w:hint="cs"/>
+          <w:i/>
+          <w:iCs/>
+          <w:rtl/>
+          <w:lang w:bidi="fa-IR"/>
+        </w:rPr>
+      </w:pPr>
+      <w:r>
+        <w:rPr>
+          <w:rFonts w:hint="cs"/>
+          <w:rtl/>
+          <w:lang w:bidi="fa-IR"/>
+        </w:rPr>
+        <w:t xml:space="preserve">در پروژه‌های نرم‌افزاری آزمون مناسب نقش بسیار موثری در عیب‌یابی و کارآیی سیستم و همچنین دست‌یافتن به اهداف غیرعملیاتی </w:t>
+      </w:r>
+      <w:r>
+        <w:rPr>
+          <w:rFonts w:hint="cs"/>
+          <w:rtl/>
+          <w:lang w:bidi="fa-IR"/>
+        </w:rPr>
+        <w:t xml:space="preserve">دارد. آزمون‌ها در دو بخش توسعه‌دهندگان و کاربران انجام خواهد گرفت. توسعه‌دهندگان انواع آزمون‌های دستی </w:t>
+      </w:r>
+      <w:r>
+        <w:rPr>
+          <w:rFonts w:hint="cs"/>
+          <w:rtl/>
+          <w:lang w:bidi="fa-IR"/>
+        </w:rPr>
+        <w:lastRenderedPageBreak/>
+        <w:t>و استفاده کردن از ابزارهای آزمون را در برنامه دارند. همچنین آزمون‌های دستی توسط توسعه‌دهندگان و کاربران اجرا خواهد شد.</w:t>
+      </w:r>
+    </w:p>
+    <w:p>
+      <w:pPr>
         <w:pStyle w:val="Heading2"/>
         <w:bidi/>
         <w:jc w:val="both"/>
         <w:rPr>
-          <w:rtl/>
-          <w:lang w:bidi="fa-IR"/>
-        </w:rPr>
-      </w:pPr>
-      <w:bookmarkStart w:id="36" w:name="_Toc370403461"/>
+          <w:rFonts w:hint="cs"/>
+          <w:rtl/>
+          <w:lang w:bidi="fa-IR"/>
+        </w:rPr>
+      </w:pPr>
+      <w:bookmarkStart w:id="36" w:name="_Toc370403462"/>
       <w:r>
         <w:rPr>
           <w:rFonts w:hint="cs"/>
           <w:rtl/>
           <w:lang w:bidi="fa-IR"/>
         </w:rPr>
-        <w:t>مقدمه</w:t>
+        <w:t>ارتباط با سایر مستندات</w:t>
       </w:r>
       <w:bookmarkEnd w:id="36"/>
     </w:p>
     <w:p>
       <w:pPr>
+        <w:bidi/>
+        <w:jc w:val="both"/>
+        <w:rPr>
+          <w:rtl/>
+          <w:lang w:bidi="fa-IR"/>
+        </w:rPr>
+      </w:pPr>
+      <w:r>
+        <w:rPr>
+          <w:rFonts w:hint="cs"/>
+          <w:rtl/>
+          <w:lang w:bidi="fa-IR"/>
+        </w:rPr>
+        <w:t>طرح آزمون مناسب در دستیابی دقیق به اهداف عملیاتی تعریف شده و همچنین نزدیک شدن به اهداف غیرعملیاتی نقش بسیار مهمی دارد. بدین منظور موارد مطرح شده در دو مستند تحلیل نیازمندی‌ها و طراحی سیستم برای آزمون مدنظر هستند و باید اهداف اولیه بررسی و تحقق آن‌ها مورد آزمون قرار گیرد.</w:t>
+      </w:r>
+    </w:p>
+    <w:p>
+      <w:pPr>
         <w:pStyle w:val="Heading2"/>
         <w:bidi/>
         <w:jc w:val="both"/>
         <w:rPr>
-          <w:rtl/>
-          <w:lang w:bidi="fa-IR"/>
-        </w:rPr>
-      </w:pPr>
-      <w:bookmarkStart w:id="37" w:name="_Toc370403462"/>
+          <w:rFonts w:hint="cs"/>
+          <w:rtl/>
+          <w:lang w:bidi="fa-IR"/>
+        </w:rPr>
+      </w:pPr>
+      <w:bookmarkStart w:id="37" w:name="_Toc370403464"/>
       <w:r>
         <w:rPr>
           <w:rFonts w:hint="cs"/>
           <w:rtl/>
           <w:lang w:bidi="fa-IR"/>
         </w:rPr>
-        <w:t>ارتباط با سایر مستندات</w:t>
+        <w:t>ویژگی‌های مورد آزمون</w:t>
       </w:r>
       <w:bookmarkEnd w:id="37"/>
     </w:p>
     <w:p>
       <w:pPr>
+        <w:bidi/>
+        <w:jc w:val="both"/>
+        <w:rPr>
+          <w:rFonts w:hint="cs"/>
+          <w:rtl/>
+          <w:lang w:bidi="fa-IR"/>
+        </w:rPr>
+      </w:pPr>
+      <w:r>
+        <w:rPr>
+          <w:rFonts w:hint="cs"/>
+          <w:rtl/>
+          <w:lang w:bidi="fa-IR"/>
+        </w:rPr>
+        <w:t>در این تکرار تست‌های دستی محدود به عملیات ثبت‌نام، ورود به سیستم و جستجوی افراد معطوف بود. در این راستا ایراد‌های زیر به دست آمدند که برطرف خواهند شد.</w:t>
+      </w:r>
+    </w:p>
+    <w:p>
+      <w:pPr>
+        <w:pStyle w:val="ListParagraph"/>
+        <w:numPr>
+          <w:ilvl w:val="0"/>
+          <w:numId w:val="21"/>
+        </w:numPr>
+        <w:bidi/>
+        <w:jc w:val="both"/>
+        <w:rPr>
+          <w:rFonts w:hint="cs"/>
+          <w:lang w:bidi="fa-IR"/>
+        </w:rPr>
+      </w:pPr>
+      <w:r>
+        <w:rPr>
+          <w:rFonts w:hint="cs"/>
+          <w:rtl/>
+          <w:lang w:bidi="fa-IR"/>
+        </w:rPr>
+        <w:t>خطا در سمت سرور برای ایمیل‌هایی که شامل نقطه هستند.</w:t>
+      </w:r>
+    </w:p>
+    <w:p>
+      <w:pPr>
+        <w:pStyle w:val="ListParagraph"/>
+        <w:numPr>
+          <w:ilvl w:val="0"/>
+          <w:numId w:val="21"/>
+        </w:numPr>
+        <w:bidi/>
+        <w:jc w:val="both"/>
+        <w:rPr>
+          <w:rFonts w:hint="cs"/>
+          <w:lang w:bidi="fa-IR"/>
+        </w:rPr>
+      </w:pPr>
+      <w:r>
+        <w:rPr>
+          <w:rFonts w:hint="cs"/>
+          <w:rtl/>
+          <w:lang w:bidi="fa-IR"/>
+        </w:rPr>
+        <w:t xml:space="preserve">با فشردن کلید </w:t>
+      </w:r>
+      <w:r>
+        <w:rPr>
+          <w:lang w:bidi="fa-IR"/>
+        </w:rPr>
+        <w:t>Tab</w:t>
+      </w:r>
+      <w:r>
+        <w:rPr>
+          <w:rFonts w:hint="cs"/>
+          <w:rtl/>
+          <w:lang w:bidi="fa-IR"/>
+        </w:rPr>
+        <w:t xml:space="preserve"> بر روی صفحه کلید در صفحه خانگی ظاهر دکمه </w:t>
+      </w:r>
+      <w:r>
+        <w:rPr>
+          <w:lang w:bidi="fa-IR"/>
+        </w:rPr>
+        <w:t>Login</w:t>
+      </w:r>
+      <w:r>
+        <w:rPr>
+          <w:rFonts w:hint="cs"/>
+          <w:rtl/>
+          <w:lang w:bidi="fa-IR"/>
+        </w:rPr>
+        <w:t xml:space="preserve"> تغییر می‌کند.</w:t>
+      </w:r>
+    </w:p>
+    <w:p>
+      <w:pPr>
+        <w:pStyle w:val="ListParagraph"/>
+        <w:numPr>
+          <w:ilvl w:val="0"/>
+          <w:numId w:val="21"/>
+        </w:numPr>
+        <w:bidi/>
+        <w:jc w:val="both"/>
+        <w:rPr>
+          <w:rFonts w:hint="cs"/>
+          <w:lang w:bidi="fa-IR"/>
+        </w:rPr>
+      </w:pPr>
+      <w:r>
+        <w:rPr>
+          <w:rFonts w:hint="cs"/>
+          <w:rtl/>
+          <w:lang w:bidi="fa-IR"/>
+        </w:rPr>
+        <w:t>در نمایش نتایج جستجوی افراد مشکل اندازه صفحه باز شده وجود دارد.</w:t>
+      </w:r>
+    </w:p>
+    <w:p>
+      <w:pPr>
+        <w:pStyle w:val="ListParagraph"/>
+        <w:numPr>
+          <w:ilvl w:val="0"/>
+          <w:numId w:val="21"/>
+        </w:numPr>
+        <w:bidi/>
+        <w:jc w:val="both"/>
+        <w:rPr>
+          <w:rFonts w:hint="cs"/>
+          <w:lang w:bidi="fa-IR"/>
+        </w:rPr>
+      </w:pPr>
+      <w:r>
+        <w:rPr>
+          <w:rFonts w:hint="cs"/>
+          <w:rtl/>
+          <w:lang w:bidi="fa-IR"/>
+        </w:rPr>
+        <w:t xml:space="preserve">فشردن </w:t>
+      </w:r>
+      <w:r>
+        <w:rPr>
+          <w:lang w:bidi="fa-IR"/>
+        </w:rPr>
+        <w:t>Tab</w:t>
+      </w:r>
+      <w:r>
+        <w:rPr>
+          <w:rFonts w:hint="cs"/>
+          <w:rtl/>
+          <w:lang w:bidi="fa-IR"/>
+        </w:rPr>
+        <w:t xml:space="preserve"> در هنگام ثبت نام سبب قرمز شدن فیلد انتخاب شده می‌گردد.</w:t>
+      </w:r>
+    </w:p>
+    <w:p>
+      <w:pPr>
+        <w:pStyle w:val="ListParagraph"/>
+        <w:numPr>
+          <w:ilvl w:val="0"/>
+          <w:numId w:val="21"/>
+        </w:numPr>
+        <w:bidi/>
+        <w:jc w:val="both"/>
+        <w:rPr>
+          <w:rFonts w:hint="cs"/>
+          <w:lang w:bidi="fa-IR"/>
+        </w:rPr>
+      </w:pPr>
+      <w:r>
+        <w:rPr>
+          <w:rFonts w:hint="cs"/>
+          <w:rtl/>
+          <w:lang w:bidi="fa-IR"/>
+        </w:rPr>
+        <w:t xml:space="preserve">کاراکتر </w:t>
+      </w:r>
+      <w:r>
+        <w:rPr>
+          <w:lang w:bidi="fa-IR"/>
+        </w:rPr>
+        <w:t>Space</w:t>
+      </w:r>
+      <w:r>
+        <w:rPr>
+          <w:rFonts w:hint="cs"/>
+          <w:rtl/>
+          <w:lang w:bidi="fa-IR"/>
+        </w:rPr>
+        <w:t xml:space="preserve"> در زمان جستجوی افراد در نظر گرفته نشده است.</w:t>
+      </w:r>
+    </w:p>
+    <w:p>
+      <w:pPr>
+        <w:pStyle w:val="ListParagraph"/>
+        <w:numPr>
+          <w:ilvl w:val="0"/>
+          <w:numId w:val="21"/>
+        </w:numPr>
+        <w:bidi/>
+        <w:jc w:val="both"/>
+        <w:rPr>
+          <w:rtl/>
+          <w:lang w:bidi="fa-IR"/>
+        </w:rPr>
+      </w:pPr>
+      <w:r>
+        <w:rPr>
+          <w:rFonts w:hint="cs"/>
+          <w:rtl/>
+          <w:lang w:bidi="fa-IR"/>
+        </w:rPr>
+        <w:t>حساسیت به کوچک یا بزرگ بودن حروف در هنگام جستجو.</w:t>
+      </w:r>
+    </w:p>
+    <w:p>
+      <w:pPr>
         <w:pStyle w:val="Heading2"/>
         <w:bidi/>
         <w:jc w:val="both"/>
         <w:rPr>
-          <w:rtl/>
-          <w:lang w:bidi="fa-IR"/>
-        </w:rPr>
-      </w:pPr>
-      <w:bookmarkStart w:id="38" w:name="_Toc370403463"/>
+          <w:rFonts w:hint="cs"/>
+          <w:rtl/>
+          <w:lang w:bidi="fa-IR"/>
+        </w:rPr>
+      </w:pPr>
+      <w:bookmarkStart w:id="38" w:name="_Toc370403465"/>
       <w:r>
         <w:rPr>
           <w:rFonts w:hint="cs"/>
           <w:rtl/>
           <w:lang w:bidi="fa-IR"/>
         </w:rPr>
-        <w:t>مرور سیستم</w:t>
+        <w:t>معیارهای پذیرش یا رد آزمون</w:t>
       </w:r>
       <w:bookmarkEnd w:id="38"/>
     </w:p>
     <w:p>
       <w:pPr>
+        <w:bidi/>
+        <w:jc w:val="both"/>
+        <w:rPr>
+          <w:rtl/>
+          <w:lang w:bidi="fa-IR"/>
+        </w:rPr>
+      </w:pPr>
+      <w:r>
+        <w:rPr>
+          <w:rFonts w:hint="cs"/>
+          <w:rtl/>
+          <w:lang w:bidi="fa-IR"/>
+        </w:rPr>
+        <w:t>معیار اصلی پذیرش آزمون دستیابی به اهداف گفته شده در مستندات تحلیل و طراحی است. همچنین توجه به درست بودن منطق فعالیت‌ها و کنترل دسترسی‌ها از دیگر معیارهای پذیرش تست‌ها می‌باشد.</w:t>
+      </w:r>
+      <w:bookmarkStart w:id="39" w:name="_GoBack"/>
+      <w:bookmarkEnd w:id="39"/>
+    </w:p>
+    <w:p>
+      <w:pPr>
         <w:pStyle w:val="Heading2"/>
         <w:bidi/>
         <w:jc w:val="both"/>
@@ -15847,35 +16156,14 @@
           <w:lang w:bidi="fa-IR"/>
         </w:rPr>
       </w:pPr>
-      <w:bookmarkStart w:id="39" w:name="_Toc370403464"/>
+      <w:bookmarkStart w:id="40" w:name="_Toc370403466"/>
       <w:r>
         <w:rPr>
           <w:rFonts w:hint="cs"/>
           <w:rtl/>
           <w:lang w:bidi="fa-IR"/>
         </w:rPr>
-        <w:t>ویژگی‌های مورد آزمون</w:t>
-      </w:r>
-      <w:bookmarkEnd w:id="39"/>
-    </w:p>
-    <w:p>
-      <w:pPr>
-        <w:pStyle w:val="Heading2"/>
-        <w:bidi/>
-        <w:jc w:val="both"/>
-        <w:rPr>
-          <w:rtl/>
-          <w:lang w:bidi="fa-IR"/>
-        </w:rPr>
-      </w:pPr>
-      <w:bookmarkStart w:id="40" w:name="_Toc370403465"/>
-      <w:r>
-        <w:rPr>
-          <w:rFonts w:hint="cs"/>
-          <w:rtl/>
-          <w:lang w:bidi="fa-IR"/>
-        </w:rPr>
-        <w:t>معیارهای پذیرش یا رد آزمون</w:t>
+        <w:t>رویکرد انجام آزمون</w:t>
       </w:r>
       <w:bookmarkEnd w:id="40"/>
     </w:p>
@@ -15889,14 +16177,14 @@
           <w:lang w:bidi="fa-IR"/>
         </w:rPr>
       </w:pPr>
-      <w:bookmarkStart w:id="41" w:name="_Toc370403466"/>
+      <w:bookmarkStart w:id="41" w:name="_Toc370403467"/>
       <w:r>
         <w:rPr>
           <w:rFonts w:hint="cs"/>
           <w:rtl/>
           <w:lang w:bidi="fa-IR"/>
         </w:rPr>
-        <w:t>رویکرد انجام آزمون</w:t>
+        <w:t>نیازمندی‌های آزمون (نیازمندی‌های نرم‌افزاری/ سخت‌افزاری)</w:t>
       </w:r>
       <w:bookmarkEnd w:id="41"/>
     </w:p>
@@ -15910,14 +16198,14 @@
           <w:lang w:bidi="fa-IR"/>
         </w:rPr>
       </w:pPr>
-      <w:bookmarkStart w:id="42" w:name="_Toc370403467"/>
+      <w:bookmarkStart w:id="42" w:name="_Toc370403468"/>
       <w:r>
         <w:rPr>
           <w:rFonts w:hint="cs"/>
           <w:rtl/>
           <w:lang w:bidi="fa-IR"/>
         </w:rPr>
-        <w:t>نیازمندی‌های آزمون (نیازمندی‌های نرم‌افزاری/ سخت‌افزاری)</w:t>
+        <w:t>موارد مورد نظر در آزمون</w:t>
       </w:r>
       <w:bookmarkEnd w:id="42"/>
     </w:p>
@@ -15931,37 +16219,16 @@
           <w:lang w:bidi="fa-IR"/>
         </w:rPr>
       </w:pPr>
-      <w:bookmarkStart w:id="43" w:name="_Toc370403468"/>
+      <w:bookmarkStart w:id="43" w:name="_Toc370403469"/>
       <w:r>
         <w:rPr>
           <w:rFonts w:hint="cs"/>
           <w:rtl/>
           <w:lang w:bidi="fa-IR"/>
         </w:rPr>
-        <w:t>موارد مورد نظر در آزمون</w:t>
+        <w:t>برنامه‌ریزی آزمون</w:t>
       </w:r>
       <w:bookmarkEnd w:id="43"/>
-    </w:p>
-    <w:p>
-      <w:pPr>
-        <w:pStyle w:val="Heading2"/>
-        <w:bidi/>
-        <w:jc w:val="both"/>
-        <w:rPr>
-          <w:rtl/>
-          <w:lang w:bidi="fa-IR"/>
-        </w:rPr>
-      </w:pPr>
-      <w:bookmarkStart w:id="44" w:name="_Toc370403469"/>
-      <w:r>
-        <w:rPr>
-          <w:rFonts w:hint="cs"/>
-          <w:rtl/>
-          <w:lang w:bidi="fa-IR"/>
-        </w:rPr>
-        <w:t>برنامه‌ریزی آزمون</w:t>
-      </w:r>
-      <w:bookmarkEnd w:id="44"/>
     </w:p>
     <w:sectPr>
       <w:headerReference w:type="default" r:id="rId19"/>
@@ -16037,7 +16304,7 @@
           <w:rPr>
             <w:noProof/>
           </w:rPr>
-          <w:t>5</w:t>
+          <w:t>19</w:t>
         </w:r>
         <w:r>
           <w:rPr>
@@ -17475,95 +17742,9 @@
     </w:lvl>
   </w:abstractNum>
   <w:abstractNum w:abstractNumId="12">
-    <w:nsid w:val="57C1579D"/>
-    <w:multiLevelType w:val="multilevel"/>
-    <w:tmpl w:val="0409001F"/>
-    <w:lvl w:ilvl="0">
-      <w:start w:val="1"/>
-      <w:numFmt w:val="decimal"/>
-      <w:lvlText w:val="%1."/>
-      <w:lvlJc w:val="left"/>
-      <w:pPr>
-        <w:ind w:left="360" w:hanging="360"/>
-      </w:pPr>
-    </w:lvl>
-    <w:lvl w:ilvl="1">
-      <w:start w:val="1"/>
-      <w:numFmt w:val="decimal"/>
-      <w:lvlText w:val="%1.%2."/>
-      <w:lvlJc w:val="left"/>
-      <w:pPr>
-        <w:ind w:left="792" w:hanging="432"/>
-      </w:pPr>
-    </w:lvl>
-    <w:lvl w:ilvl="2">
-      <w:start w:val="1"/>
-      <w:numFmt w:val="decimal"/>
-      <w:lvlText w:val="%1.%2.%3."/>
-      <w:lvlJc w:val="left"/>
-      <w:pPr>
-        <w:ind w:left="1224" w:hanging="504"/>
-      </w:pPr>
-    </w:lvl>
-    <w:lvl w:ilvl="3">
-      <w:start w:val="1"/>
-      <w:numFmt w:val="decimal"/>
-      <w:lvlText w:val="%1.%2.%3.%4."/>
-      <w:lvlJc w:val="left"/>
-      <w:pPr>
-        <w:ind w:left="1728" w:hanging="648"/>
-      </w:pPr>
-    </w:lvl>
-    <w:lvl w:ilvl="4">
-      <w:start w:val="1"/>
-      <w:numFmt w:val="decimal"/>
-      <w:lvlText w:val="%1.%2.%3.%4.%5."/>
-      <w:lvlJc w:val="left"/>
-      <w:pPr>
-        <w:ind w:left="2232" w:hanging="792"/>
-      </w:pPr>
-    </w:lvl>
-    <w:lvl w:ilvl="5">
-      <w:start w:val="1"/>
-      <w:numFmt w:val="decimal"/>
-      <w:lvlText w:val="%1.%2.%3.%4.%5.%6."/>
-      <w:lvlJc w:val="left"/>
-      <w:pPr>
-        <w:ind w:left="2736" w:hanging="936"/>
-      </w:pPr>
-    </w:lvl>
-    <w:lvl w:ilvl="6">
-      <w:start w:val="1"/>
-      <w:numFmt w:val="decimal"/>
-      <w:lvlText w:val="%1.%2.%3.%4.%5.%6.%7."/>
-      <w:lvlJc w:val="left"/>
-      <w:pPr>
-        <w:ind w:left="3240" w:hanging="1080"/>
-      </w:pPr>
-    </w:lvl>
-    <w:lvl w:ilvl="7">
-      <w:start w:val="1"/>
-      <w:numFmt w:val="decimal"/>
-      <w:lvlText w:val="%1.%2.%3.%4.%5.%6.%7.%8."/>
-      <w:lvlJc w:val="left"/>
-      <w:pPr>
-        <w:ind w:left="3744" w:hanging="1224"/>
-      </w:pPr>
-    </w:lvl>
-    <w:lvl w:ilvl="8">
-      <w:start w:val="1"/>
-      <w:numFmt w:val="decimal"/>
-      <w:lvlText w:val="%1.%2.%3.%4.%5.%6.%7.%8.%9."/>
-      <w:lvlJc w:val="left"/>
-      <w:pPr>
-        <w:ind w:left="4320" w:hanging="1440"/>
-      </w:pPr>
-    </w:lvl>
-  </w:abstractNum>
-  <w:abstractNum w:abstractNumId="13">
-    <w:nsid w:val="597D5F71"/>
+    <w:nsid w:val="50D25539"/>
     <w:multiLevelType w:val="hybridMultilevel"/>
-    <w:tmpl w:val="5A7CDAE6"/>
+    <w:tmpl w:val="7FC07B82"/>
     <w:lvl w:ilvl="0" w:tplc="04090001">
       <w:start w:val="1"/>
       <w:numFmt w:val="bullet"/>
@@ -17673,7 +17854,206 @@
       </w:rPr>
     </w:lvl>
   </w:abstractNum>
+  <w:abstractNum w:abstractNumId="13">
+    <w:nsid w:val="57C1579D"/>
+    <w:multiLevelType w:val="multilevel"/>
+    <w:tmpl w:val="0409001F"/>
+    <w:lvl w:ilvl="0">
+      <w:start w:val="1"/>
+      <w:numFmt w:val="decimal"/>
+      <w:lvlText w:val="%1."/>
+      <w:lvlJc w:val="left"/>
+      <w:pPr>
+        <w:ind w:left="360" w:hanging="360"/>
+      </w:pPr>
+    </w:lvl>
+    <w:lvl w:ilvl="1">
+      <w:start w:val="1"/>
+      <w:numFmt w:val="decimal"/>
+      <w:lvlText w:val="%1.%2."/>
+      <w:lvlJc w:val="left"/>
+      <w:pPr>
+        <w:ind w:left="792" w:hanging="432"/>
+      </w:pPr>
+    </w:lvl>
+    <w:lvl w:ilvl="2">
+      <w:start w:val="1"/>
+      <w:numFmt w:val="decimal"/>
+      <w:lvlText w:val="%1.%2.%3."/>
+      <w:lvlJc w:val="left"/>
+      <w:pPr>
+        <w:ind w:left="1224" w:hanging="504"/>
+      </w:pPr>
+    </w:lvl>
+    <w:lvl w:ilvl="3">
+      <w:start w:val="1"/>
+      <w:numFmt w:val="decimal"/>
+      <w:lvlText w:val="%1.%2.%3.%4."/>
+      <w:lvlJc w:val="left"/>
+      <w:pPr>
+        <w:ind w:left="1728" w:hanging="648"/>
+      </w:pPr>
+    </w:lvl>
+    <w:lvl w:ilvl="4">
+      <w:start w:val="1"/>
+      <w:numFmt w:val="decimal"/>
+      <w:lvlText w:val="%1.%2.%3.%4.%5."/>
+      <w:lvlJc w:val="left"/>
+      <w:pPr>
+        <w:ind w:left="2232" w:hanging="792"/>
+      </w:pPr>
+    </w:lvl>
+    <w:lvl w:ilvl="5">
+      <w:start w:val="1"/>
+      <w:numFmt w:val="decimal"/>
+      <w:lvlText w:val="%1.%2.%3.%4.%5.%6."/>
+      <w:lvlJc w:val="left"/>
+      <w:pPr>
+        <w:ind w:left="2736" w:hanging="936"/>
+      </w:pPr>
+    </w:lvl>
+    <w:lvl w:ilvl="6">
+      <w:start w:val="1"/>
+      <w:numFmt w:val="decimal"/>
+      <w:lvlText w:val="%1.%2.%3.%4.%5.%6.%7."/>
+      <w:lvlJc w:val="left"/>
+      <w:pPr>
+        <w:ind w:left="3240" w:hanging="1080"/>
+      </w:pPr>
+    </w:lvl>
+    <w:lvl w:ilvl="7">
+      <w:start w:val="1"/>
+      <w:numFmt w:val="decimal"/>
+      <w:lvlText w:val="%1.%2.%3.%4.%5.%6.%7.%8."/>
+      <w:lvlJc w:val="left"/>
+      <w:pPr>
+        <w:ind w:left="3744" w:hanging="1224"/>
+      </w:pPr>
+    </w:lvl>
+    <w:lvl w:ilvl="8">
+      <w:start w:val="1"/>
+      <w:numFmt w:val="decimal"/>
+      <w:lvlText w:val="%1.%2.%3.%4.%5.%6.%7.%8.%9."/>
+      <w:lvlJc w:val="left"/>
+      <w:pPr>
+        <w:ind w:left="4320" w:hanging="1440"/>
+      </w:pPr>
+    </w:lvl>
+  </w:abstractNum>
   <w:abstractNum w:abstractNumId="14">
+    <w:nsid w:val="597D5F71"/>
+    <w:multiLevelType w:val="hybridMultilevel"/>
+    <w:tmpl w:val="5A7CDAE6"/>
+    <w:lvl w:ilvl="0" w:tplc="04090001">
+      <w:start w:val="1"/>
+      <w:numFmt w:val="bullet"/>
+      <w:lvlText w:val=""/>
+      <w:lvlJc w:val="left"/>
+      <w:pPr>
+        <w:ind w:left="720" w:hanging="360"/>
+      </w:pPr>
+      <w:rPr>
+        <w:rFonts w:ascii="Symbol" w:hAnsi="Symbol" w:hint="default"/>
+      </w:rPr>
+    </w:lvl>
+    <w:lvl w:ilvl="1" w:tplc="04090003" w:tentative="1">
+      <w:start w:val="1"/>
+      <w:numFmt w:val="bullet"/>
+      <w:lvlText w:val="o"/>
+      <w:lvlJc w:val="left"/>
+      <w:pPr>
+        <w:ind w:left="1440" w:hanging="360"/>
+      </w:pPr>
+      <w:rPr>
+        <w:rFonts w:ascii="Courier New" w:hAnsi="Courier New" w:cs="Courier New" w:hint="default"/>
+      </w:rPr>
+    </w:lvl>
+    <w:lvl w:ilvl="2" w:tplc="04090005" w:tentative="1">
+      <w:start w:val="1"/>
+      <w:numFmt w:val="bullet"/>
+      <w:lvlText w:val=""/>
+      <w:lvlJc w:val="left"/>
+      <w:pPr>
+        <w:ind w:left="2160" w:hanging="360"/>
+      </w:pPr>
+      <w:rPr>
+        <w:rFonts w:ascii="Wingdings" w:hAnsi="Wingdings" w:hint="default"/>
+      </w:rPr>
+    </w:lvl>
+    <w:lvl w:ilvl="3" w:tplc="04090001" w:tentative="1">
+      <w:start w:val="1"/>
+      <w:numFmt w:val="bullet"/>
+      <w:lvlText w:val=""/>
+      <w:lvlJc w:val="left"/>
+      <w:pPr>
+        <w:ind w:left="2880" w:hanging="360"/>
+      </w:pPr>
+      <w:rPr>
+        <w:rFonts w:ascii="Symbol" w:hAnsi="Symbol" w:hint="default"/>
+      </w:rPr>
+    </w:lvl>
+    <w:lvl w:ilvl="4" w:tplc="04090003" w:tentative="1">
+      <w:start w:val="1"/>
+      <w:numFmt w:val="bullet"/>
+      <w:lvlText w:val="o"/>
+      <w:lvlJc w:val="left"/>
+      <w:pPr>
+        <w:ind w:left="3600" w:hanging="360"/>
+      </w:pPr>
+      <w:rPr>
+        <w:rFonts w:ascii="Courier New" w:hAnsi="Courier New" w:cs="Courier New" w:hint="default"/>
+      </w:rPr>
+    </w:lvl>
+    <w:lvl w:ilvl="5" w:tplc="04090005" w:tentative="1">
+      <w:start w:val="1"/>
+      <w:numFmt w:val="bullet"/>
+      <w:lvlText w:val=""/>
+      <w:lvlJc w:val="left"/>
+      <w:pPr>
+        <w:ind w:left="4320" w:hanging="360"/>
+      </w:pPr>
+      <w:rPr>
+        <w:rFonts w:ascii="Wingdings" w:hAnsi="Wingdings" w:hint="default"/>
+      </w:rPr>
+    </w:lvl>
+    <w:lvl w:ilvl="6" w:tplc="04090001" w:tentative="1">
+      <w:start w:val="1"/>
+      <w:numFmt w:val="bullet"/>
+      <w:lvlText w:val=""/>
+      <w:lvlJc w:val="left"/>
+      <w:pPr>
+        <w:ind w:left="5040" w:hanging="360"/>
+      </w:pPr>
+      <w:rPr>
+        <w:rFonts w:ascii="Symbol" w:hAnsi="Symbol" w:hint="default"/>
+      </w:rPr>
+    </w:lvl>
+    <w:lvl w:ilvl="7" w:tplc="04090003" w:tentative="1">
+      <w:start w:val="1"/>
+      <w:numFmt w:val="bullet"/>
+      <w:lvlText w:val="o"/>
+      <w:lvlJc w:val="left"/>
+      <w:pPr>
+        <w:ind w:left="5760" w:hanging="360"/>
+      </w:pPr>
+      <w:rPr>
+        <w:rFonts w:ascii="Courier New" w:hAnsi="Courier New" w:cs="Courier New" w:hint="default"/>
+      </w:rPr>
+    </w:lvl>
+    <w:lvl w:ilvl="8" w:tplc="04090005" w:tentative="1">
+      <w:start w:val="1"/>
+      <w:numFmt w:val="bullet"/>
+      <w:lvlText w:val=""/>
+      <w:lvlJc w:val="left"/>
+      <w:pPr>
+        <w:ind w:left="6480" w:hanging="360"/>
+      </w:pPr>
+      <w:rPr>
+        <w:rFonts w:ascii="Wingdings" w:hAnsi="Wingdings" w:hint="default"/>
+      </w:rPr>
+    </w:lvl>
+  </w:abstractNum>
+  <w:abstractNum w:abstractNumId="15">
     <w:nsid w:val="5B0F120F"/>
     <w:multiLevelType w:val="hybridMultilevel"/>
     <w:tmpl w:val="630A0F1E"/>
@@ -17770,7 +18150,7 @@
       </w:pPr>
     </w:lvl>
   </w:abstractNum>
-  <w:abstractNum w:abstractNumId="15">
+  <w:abstractNum w:abstractNumId="16">
     <w:nsid w:val="5F726D05"/>
     <w:multiLevelType w:val="multilevel"/>
     <w:tmpl w:val="AD6A3A14"/>
@@ -17883,7 +18263,7 @@
       </w:rPr>
     </w:lvl>
   </w:abstractNum>
-  <w:abstractNum w:abstractNumId="16">
+  <w:abstractNum w:abstractNumId="17">
     <w:nsid w:val="5FAA3A50"/>
     <w:multiLevelType w:val="multilevel"/>
     <w:tmpl w:val="AD6A3A14"/>
@@ -17996,7 +18376,7 @@
       </w:rPr>
     </w:lvl>
   </w:abstractNum>
-  <w:abstractNum w:abstractNumId="17">
+  <w:abstractNum w:abstractNumId="18">
     <w:nsid w:val="686B291D"/>
     <w:multiLevelType w:val="hybridMultilevel"/>
     <w:tmpl w:val="D2B28DF6"/>
@@ -18109,7 +18489,7 @@
       </w:rPr>
     </w:lvl>
   </w:abstractNum>
-  <w:abstractNum w:abstractNumId="18">
+  <w:abstractNum w:abstractNumId="19">
     <w:nsid w:val="7EF12825"/>
     <w:multiLevelType w:val="hybridMultilevel"/>
     <w:tmpl w:val="96D4A746"/>
@@ -18195,7 +18575,7 @@
       </w:pPr>
     </w:lvl>
   </w:abstractNum>
-  <w:abstractNum w:abstractNumId="19">
+  <w:abstractNum w:abstractNumId="20">
     <w:nsid w:val="7F385731"/>
     <w:multiLevelType w:val="hybridMultilevel"/>
     <w:tmpl w:val="E59AE1FC"/>
@@ -18285,13 +18665,13 @@
     </w:lvl>
   </w:abstractNum>
   <w:num w:numId="1">
-    <w:abstractNumId w:val="13"/>
+    <w:abstractNumId w:val="14"/>
   </w:num>
   <w:num w:numId="2">
     <w:abstractNumId w:val="7"/>
   </w:num>
   <w:num w:numId="3">
-    <w:abstractNumId w:val="17"/>
+    <w:abstractNumId w:val="18"/>
   </w:num>
   <w:num w:numId="4">
     <w:abstractNumId w:val="11"/>
@@ -18303,19 +18683,19 @@
     <w:abstractNumId w:val="5"/>
   </w:num>
   <w:num w:numId="7">
-    <w:abstractNumId w:val="14"/>
+    <w:abstractNumId w:val="15"/>
   </w:num>
   <w:num w:numId="8">
     <w:abstractNumId w:val="10"/>
   </w:num>
   <w:num w:numId="9">
-    <w:abstractNumId w:val="15"/>
+    <w:abstractNumId w:val="16"/>
   </w:num>
   <w:num w:numId="10">
-    <w:abstractNumId w:val="16"/>
+    <w:abstractNumId w:val="17"/>
   </w:num>
   <w:num w:numId="11">
-    <w:abstractNumId w:val="12"/>
+    <w:abstractNumId w:val="13"/>
   </w:num>
   <w:num w:numId="12">
     <w:abstractNumId w:val="8"/>
@@ -18330,7 +18710,7 @@
     <w:abstractNumId w:val="9"/>
   </w:num>
   <w:num w:numId="16">
-    <w:abstractNumId w:val="18"/>
+    <w:abstractNumId w:val="19"/>
   </w:num>
   <w:num w:numId="17">
     <w:abstractNumId w:val="3"/>
@@ -18342,7 +18722,10 @@
     <w:abstractNumId w:val="4"/>
   </w:num>
   <w:num w:numId="20">
-    <w:abstractNumId w:val="19"/>
+    <w:abstractNumId w:val="20"/>
+  </w:num>
+  <w:num w:numId="21">
+    <w:abstractNumId w:val="12"/>
   </w:num>
 </w:numbering>
 </file>
@@ -20779,7 +21162,7 @@
 </file>
 
 <file path=customXml/itemProps1.xml><?xml version="1.0" encoding="utf-8"?>
-<ds:datastoreItem xmlns:ds="http://schemas.openxmlformats.org/officeDocument/2006/customXml" ds:itemID="{89B54F67-2C5B-4821-9C02-CAAD58F7CBA2}">
+<ds:datastoreItem xmlns:ds="http://schemas.openxmlformats.org/officeDocument/2006/customXml" ds:itemID="{25ED9D5B-8B16-4951-B451-4CDF06B6C200}">
   <ds:schemaRefs>
     <ds:schemaRef ds:uri="http://schemas.openxmlformats.org/officeDocument/2006/bibliography"/>
   </ds:schemaRefs>

</xml_diff>